<commit_message>
Rewrote PuttingCourse (removed depricated code and improved readability) and Drawable has been converted to GameObject
</commit_message>
<xml_diff>
--- a/Team Charter Group 4.docx
+++ b/Team Charter Group 4.docx
@@ -301,28 +301,19 @@
         </w:rPr>
         <w:t xml:space="preserve"> </w:t>
       </w:r>
-      <w:proofErr w:type="spellStart"/>
       <w:r>
         <w:rPr>
           <w:rFonts w:asciiTheme="minorHAnsi" w:hAnsiTheme="minorHAnsi" w:cstheme="minorHAnsi"/>
           <w:i/>
         </w:rPr>
-        <w:t>á</w:t>
+        <w:t>a</w:t>
       </w:r>
       <w:r>
         <w:rPr>
           <w:rFonts w:asciiTheme="minorHAnsi" w:hAnsiTheme="minorHAnsi" w:cstheme="minorHAnsi"/>
           <w:i/>
         </w:rPr>
-        <w:t>nd</w:t>
-      </w:r>
-      <w:proofErr w:type="spellEnd"/>
-      <w:r>
-        <w:rPr>
-          <w:rFonts w:asciiTheme="minorHAnsi" w:hAnsiTheme="minorHAnsi" w:cstheme="minorHAnsi"/>
-          <w:i/>
-        </w:rPr>
-        <w:t xml:space="preserve"> cc to </w:t>
+        <w:t xml:space="preserve">nd cc to </w:t>
       </w:r>
       <w:r>
         <w:rPr>
@@ -1687,6 +1678,8 @@
               </w:rPr>
               <w:t>Who takes which role?</w:t>
             </w:r>
+            <w:bookmarkStart w:id="0" w:name="_GoBack"/>
+            <w:bookmarkEnd w:id="0"/>
           </w:p>
           <w:tbl>
             <w:tblPr>
@@ -2238,13 +2231,27 @@
               <w:rPr>
                 <w:rFonts w:asciiTheme="minorHAnsi" w:hAnsiTheme="minorHAnsi" w:cstheme="minorHAnsi"/>
               </w:rPr>
-              <w:t xml:space="preserve"> we’ll also contact </w:t>
-            </w:r>
-            <w:r>
-              <w:rPr>
-                <w:rFonts w:asciiTheme="minorHAnsi" w:hAnsiTheme="minorHAnsi" w:cstheme="minorHAnsi"/>
-              </w:rPr>
-              <w:t>Katharina</w:t>
+              <w:t xml:space="preserve"> we’ll also contact</w:t>
+            </w:r>
+            <w:r>
+              <w:rPr>
+                <w:rFonts w:asciiTheme="minorHAnsi" w:hAnsiTheme="minorHAnsi" w:cstheme="minorHAnsi"/>
+              </w:rPr>
+              <w:t xml:space="preserve"> </w:t>
+            </w:r>
+            <w:proofErr w:type="spellStart"/>
+            <w:r>
+              <w:rPr>
+                <w:rFonts w:asciiTheme="minorHAnsi" w:hAnsiTheme="minorHAnsi" w:cstheme="minorHAnsi"/>
+              </w:rPr>
+              <w:t>our</w:t>
+            </w:r>
+            <w:proofErr w:type="spellEnd"/>
+            <w:r>
+              <w:rPr>
+                <w:rFonts w:asciiTheme="minorHAnsi" w:hAnsiTheme="minorHAnsi" w:cstheme="minorHAnsi"/>
+              </w:rPr>
+              <w:t xml:space="preserve"> tutor</w:t>
             </w:r>
             <w:r>
               <w:rPr>
@@ -2400,6 +2407,7 @@
               <w:rPr>
                 <w:rFonts w:asciiTheme="minorHAnsi" w:hAnsiTheme="minorHAnsi" w:cstheme="minorHAnsi"/>
               </w:rPr>
+              <w:lastRenderedPageBreak/>
               <w:t xml:space="preserve">We’ll talk to the person who isn’t participation properly and ask why that’s happening. If </w:t>
             </w:r>
             <w:proofErr w:type="gramStart"/>
@@ -2407,7 +2415,6 @@
               <w:rPr>
                 <w:rFonts w:asciiTheme="minorHAnsi" w:hAnsiTheme="minorHAnsi" w:cstheme="minorHAnsi"/>
               </w:rPr>
-              <w:lastRenderedPageBreak/>
               <w:t>needed</w:t>
             </w:r>
             <w:proofErr w:type="gramEnd"/>
@@ -2415,7 +2422,13 @@
               <w:rPr>
                 <w:rFonts w:asciiTheme="minorHAnsi" w:hAnsiTheme="minorHAnsi" w:cstheme="minorHAnsi"/>
               </w:rPr>
-              <w:t xml:space="preserve"> we’ll inform Katerina</w:t>
+              <w:t xml:space="preserve"> we’ll inform </w:t>
+            </w:r>
+            <w:r>
+              <w:rPr>
+                <w:rFonts w:asciiTheme="minorHAnsi" w:hAnsiTheme="minorHAnsi" w:cstheme="minorHAnsi"/>
+              </w:rPr>
+              <w:t>our tutor.</w:t>
             </w:r>
           </w:p>
           <w:p>
@@ -2475,18 +2488,14 @@
               <w:rPr>
                 <w:rFonts w:asciiTheme="minorHAnsi" w:hAnsiTheme="minorHAnsi" w:cstheme="minorHAnsi"/>
               </w:rPr>
-              <w:t>We’ll have a group meeting and inform Katerina.</w:t>
-            </w:r>
-          </w:p>
-          <w:p>
-            <w:pPr>
-              <w:autoSpaceDE w:val="0"/>
-              <w:autoSpaceDN w:val="0"/>
-              <w:adjustRightInd w:val="0"/>
-              <w:rPr>
-                <w:rFonts w:asciiTheme="minorHAnsi" w:hAnsiTheme="minorHAnsi" w:cstheme="minorHAnsi"/>
-              </w:rPr>
-            </w:pPr>
+              <w:t xml:space="preserve">We’ll have a group meeting and inform </w:t>
+            </w:r>
+            <w:r>
+              <w:rPr>
+                <w:rFonts w:asciiTheme="minorHAnsi" w:hAnsiTheme="minorHAnsi" w:cstheme="minorHAnsi"/>
+              </w:rPr>
+              <w:t>our tutor.</w:t>
+            </w:r>
           </w:p>
         </w:tc>
       </w:tr>
@@ -2593,7 +2602,25 @@
               <w:rPr>
                 <w:rFonts w:asciiTheme="minorHAnsi" w:hAnsiTheme="minorHAnsi" w:cstheme="minorHAnsi"/>
               </w:rPr>
-              <w:t>Katerina is partially able to support the team, but in a very limited way.</w:t>
+              <w:t>O</w:t>
+            </w:r>
+            <w:r>
+              <w:rPr>
+                <w:rFonts w:asciiTheme="minorHAnsi" w:hAnsiTheme="minorHAnsi" w:cstheme="minorHAnsi"/>
+              </w:rPr>
+              <w:t>ur tutor</w:t>
+            </w:r>
+            <w:r>
+              <w:rPr>
+                <w:rFonts w:asciiTheme="minorHAnsi" w:hAnsiTheme="minorHAnsi" w:cstheme="minorHAnsi"/>
+              </w:rPr>
+              <w:t xml:space="preserve"> </w:t>
+            </w:r>
+            <w:r>
+              <w:rPr>
+                <w:rFonts w:asciiTheme="minorHAnsi" w:hAnsiTheme="minorHAnsi" w:cstheme="minorHAnsi"/>
+              </w:rPr>
+              <w:t>is partially able to support the team, but in a very limited way.</w:t>
             </w:r>
           </w:p>
         </w:tc>
@@ -3305,10 +3332,7 @@
         </w:tc>
       </w:tr>
     </w:tbl>
-    <w:p>
-      <w:bookmarkStart w:id="0" w:name="_GoBack"/>
-      <w:bookmarkEnd w:id="0"/>
-    </w:p>
+    <w:p/>
     <w:sectPr>
       <w:footerReference w:type="even" r:id="rId9"/>
       <w:footerReference w:type="default" r:id="rId10"/>
@@ -4415,11 +4439,6 @@
     <w:lsdException w:name="Book Title" w:uiPriority="33" w:qFormat="1"/>
     <w:lsdException w:name="Bibliography" w:semiHidden="1" w:uiPriority="37" w:unhideWhenUsed="1"/>
     <w:lsdException w:name="TOC Heading" w:semiHidden="1" w:uiPriority="39" w:unhideWhenUsed="1" w:qFormat="1"/>
-    <w:lsdException w:name="Plain Table 5" w:semiHidden="1" w:unhideWhenUsed="1"/>
-    <w:lsdException w:name="Grid Table Light" w:semiHidden="1" w:unhideWhenUsed="1"/>
-    <w:lsdException w:name="Grid Table 1 Light" w:semiHidden="1" w:unhideWhenUsed="1"/>
-    <w:lsdException w:name="Grid Table 2" w:semiHidden="1" w:unhideWhenUsed="1"/>
-    <w:lsdException w:name="Grid Table 3" w:semiHidden="1" w:unhideWhenUsed="1"/>
     <w:lsdException w:name="Grid Table 4" w:uiPriority="49"/>
     <w:lsdException w:name="Grid Table 5 Dark" w:uiPriority="50"/>
     <w:lsdException w:name="Grid Table 6 Colorful" w:uiPriority="51"/>

</xml_diff>

<commit_message>
Tree management, some signatures for the team charter, who did what now has hours
</commit_message>
<xml_diff>
--- a/Team Charter Group 4.docx
+++ b/Team Charter Group 4.docx
@@ -399,26 +399,79 @@
           <w:i/>
         </w:rPr>
       </w:pPr>
-      <w:r>
+    </w:p>
+    <w:p>
+      <w:pPr>
+        <w:jc w:val="center"/>
         <w:rPr>
           <w:rFonts w:asciiTheme="minorHAnsi" w:hAnsiTheme="minorHAnsi" w:cstheme="minorHAnsi"/>
           <w:i/>
         </w:rPr>
-        <w:t xml:space="preserve">Use this word file to fill in typing, adding written signatures of team members </w:t>
-      </w:r>
+      </w:pPr>
       <w:r>
         <w:rPr>
           <w:rFonts w:asciiTheme="minorHAnsi" w:hAnsiTheme="minorHAnsi" w:cstheme="minorHAnsi"/>
           <w:i/>
         </w:rPr>
-        <w:t xml:space="preserve">                                    </w:t>
+        <w:t xml:space="preserve">René Steeman </w:t>
       </w:r>
       <w:r>
         <w:rPr>
           <w:rFonts w:asciiTheme="minorHAnsi" w:hAnsiTheme="minorHAnsi" w:cstheme="minorHAnsi"/>
           <w:i/>
-        </w:rPr>
-        <w:t xml:space="preserve">and save &amp; send as a </w:t>
+          <w:noProof/>
+        </w:rPr>
+        <w:drawing>
+          <wp:inline distT="0" distB="0" distL="0" distR="0" wp14:anchorId="57726C54" wp14:editId="6F421D02">
+            <wp:extent cx="781050" cy="468630"/>
+            <wp:effectExtent l="0" t="0" r="0" b="7620"/>
+            <wp:docPr id="1" name="Picture 1" descr="A picture containing game&#10;&#10;Description automatically generated"/>
+            <wp:cNvGraphicFramePr>
+              <a:graphicFrameLocks xmlns:a="http://schemas.openxmlformats.org/drawingml/2006/main" noChangeAspect="1"/>
+            </wp:cNvGraphicFramePr>
+            <a:graphic xmlns:a="http://schemas.openxmlformats.org/drawingml/2006/main">
+              <a:graphicData uri="http://schemas.openxmlformats.org/drawingml/2006/picture">
+                <pic:pic xmlns:pic="http://schemas.openxmlformats.org/drawingml/2006/picture">
+                  <pic:nvPicPr>
+                    <pic:cNvPr id="1" name="signature.png"/>
+                    <pic:cNvPicPr/>
+                  </pic:nvPicPr>
+                  <pic:blipFill>
+                    <a:blip r:embed="rId9"/>
+                    <a:stretch>
+                      <a:fillRect/>
+                    </a:stretch>
+                  </pic:blipFill>
+                  <pic:spPr>
+                    <a:xfrm>
+                      <a:off x="0" y="0"/>
+                      <a:ext cx="781450" cy="468870"/>
+                    </a:xfrm>
+                    <a:prstGeom prst="rect">
+                      <a:avLst/>
+                    </a:prstGeom>
+                  </pic:spPr>
+                </pic:pic>
+              </a:graphicData>
+            </a:graphic>
+          </wp:inline>
+        </w:drawing>
+      </w:r>
+    </w:p>
+    <w:p>
+      <w:pPr>
+        <w:jc w:val="center"/>
+        <w:rPr>
+          <w:rFonts w:asciiTheme="minorHAnsi" w:hAnsiTheme="minorHAnsi" w:cstheme="minorHAnsi"/>
+          <w:i/>
+        </w:rPr>
+      </w:pPr>
+      <w:r>
+        <w:rPr>
+          <w:rFonts w:asciiTheme="minorHAnsi" w:hAnsiTheme="minorHAnsi" w:cstheme="minorHAnsi"/>
+          <w:i/>
+        </w:rPr>
+        <w:t xml:space="preserve">Aaron </w:t>
       </w:r>
       <w:proofErr w:type="spellStart"/>
       <w:r>
@@ -426,7 +479,7 @@
           <w:rFonts w:asciiTheme="minorHAnsi" w:hAnsiTheme="minorHAnsi" w:cstheme="minorHAnsi"/>
           <w:i/>
         </w:rPr>
-        <w:t>pfd</w:t>
+        <w:t>Schapira</w:t>
       </w:r>
       <w:proofErr w:type="spellEnd"/>
       <w:r>
@@ -434,8 +487,250 @@
           <w:rFonts w:asciiTheme="minorHAnsi" w:hAnsiTheme="minorHAnsi" w:cstheme="minorHAnsi"/>
           <w:i/>
         </w:rPr>
-        <w:t xml:space="preserve"> please!</w:t>
-      </w:r>
+        <w:t xml:space="preserve"> </w:t>
+      </w:r>
+      <w:r>
+        <w:rPr>
+          <w:rFonts w:asciiTheme="minorHAnsi" w:hAnsiTheme="minorHAnsi" w:cstheme="minorHAnsi"/>
+          <w:i/>
+          <w:noProof/>
+        </w:rPr>
+        <w:drawing>
+          <wp:inline distT="0" distB="0" distL="0" distR="0" wp14:anchorId="37BF84A2" wp14:editId="38AEA048">
+            <wp:extent cx="748145" cy="432875"/>
+            <wp:effectExtent l="0" t="0" r="0" b="5715"/>
+            <wp:docPr id="3" name="Picture 3" descr="A close up of text on a whiteboard&#10;&#10;Description automatically generated"/>
+            <wp:cNvGraphicFramePr>
+              <a:graphicFrameLocks xmlns:a="http://schemas.openxmlformats.org/drawingml/2006/main" noChangeAspect="1"/>
+            </wp:cNvGraphicFramePr>
+            <a:graphic xmlns:a="http://schemas.openxmlformats.org/drawingml/2006/main">
+              <a:graphicData uri="http://schemas.openxmlformats.org/drawingml/2006/picture">
+                <pic:pic xmlns:pic="http://schemas.openxmlformats.org/drawingml/2006/picture">
+                  <pic:nvPicPr>
+                    <pic:cNvPr id="3" name="WhatsApp Image 2020-04-02 at 11.15.34 AM.jpeg"/>
+                    <pic:cNvPicPr/>
+                  </pic:nvPicPr>
+                  <pic:blipFill>
+                    <a:blip r:embed="rId10"/>
+                    <a:stretch>
+                      <a:fillRect/>
+                    </a:stretch>
+                  </pic:blipFill>
+                  <pic:spPr>
+                    <a:xfrm>
+                      <a:off x="0" y="0"/>
+                      <a:ext cx="802840" cy="464521"/>
+                    </a:xfrm>
+                    <a:prstGeom prst="rect">
+                      <a:avLst/>
+                    </a:prstGeom>
+                  </pic:spPr>
+                </pic:pic>
+              </a:graphicData>
+            </a:graphic>
+          </wp:inline>
+        </w:drawing>
+      </w:r>
+    </w:p>
+    <w:p>
+      <w:pPr>
+        <w:jc w:val="center"/>
+        <w:rPr>
+          <w:rFonts w:asciiTheme="minorHAnsi" w:hAnsiTheme="minorHAnsi" w:cstheme="minorHAnsi"/>
+          <w:i/>
+        </w:rPr>
+      </w:pPr>
+      <w:r>
+        <w:rPr>
+          <w:rFonts w:asciiTheme="minorHAnsi" w:hAnsiTheme="minorHAnsi" w:cstheme="minorHAnsi"/>
+          <w:i/>
+        </w:rPr>
+        <w:t xml:space="preserve">Ivan </w:t>
+      </w:r>
+      <w:proofErr w:type="spellStart"/>
+      <w:r>
+        <w:rPr>
+          <w:rFonts w:asciiTheme="minorHAnsi" w:hAnsiTheme="minorHAnsi" w:cstheme="minorHAnsi"/>
+          <w:i/>
+        </w:rPr>
+        <w:t>Poliakov</w:t>
+      </w:r>
+      <w:proofErr w:type="spellEnd"/>
+    </w:p>
+    <w:p>
+      <w:pPr>
+        <w:jc w:val="center"/>
+        <w:rPr>
+          <w:rFonts w:asciiTheme="minorHAnsi" w:hAnsiTheme="minorHAnsi" w:cstheme="minorHAnsi"/>
+          <w:i/>
+        </w:rPr>
+      </w:pPr>
+      <w:r>
+        <w:rPr>
+          <w:rFonts w:asciiTheme="minorHAnsi" w:hAnsiTheme="minorHAnsi" w:cstheme="minorHAnsi"/>
+          <w:i/>
+        </w:rPr>
+        <w:t>Jean Janssen</w:t>
+      </w:r>
+      <w:r>
+        <w:rPr>
+          <w:rFonts w:asciiTheme="minorHAnsi" w:hAnsiTheme="minorHAnsi" w:cstheme="minorHAnsi"/>
+          <w:i/>
+        </w:rPr>
+        <w:t xml:space="preserve"> </w:t>
+      </w:r>
+      <w:r>
+        <w:rPr>
+          <w:rFonts w:asciiTheme="minorHAnsi" w:hAnsiTheme="minorHAnsi" w:cstheme="minorHAnsi"/>
+          <w:i/>
+          <w:noProof/>
+        </w:rPr>
+        <w:drawing>
+          <wp:inline distT="0" distB="0" distL="0" distR="0" wp14:anchorId="7B36BD70" wp14:editId="7E0E74A9">
+            <wp:extent cx="827316" cy="451263"/>
+            <wp:effectExtent l="0" t="0" r="0" b="6350"/>
+            <wp:docPr id="2" name="Picture 2" descr="A close up of text on a whiteboard&#10;&#10;Description automatically generated"/>
+            <wp:cNvGraphicFramePr>
+              <a:graphicFrameLocks xmlns:a="http://schemas.openxmlformats.org/drawingml/2006/main" noChangeAspect="1"/>
+            </wp:cNvGraphicFramePr>
+            <a:graphic xmlns:a="http://schemas.openxmlformats.org/drawingml/2006/main">
+              <a:graphicData uri="http://schemas.openxmlformats.org/drawingml/2006/picture">
+                <pic:pic xmlns:pic="http://schemas.openxmlformats.org/drawingml/2006/picture">
+                  <pic:nvPicPr>
+                    <pic:cNvPr id="2" name="WhatsApp Image 2020-04-02 at 11.10.12 AM.jpeg"/>
+                    <pic:cNvPicPr/>
+                  </pic:nvPicPr>
+                  <pic:blipFill>
+                    <a:blip r:embed="rId11"/>
+                    <a:stretch>
+                      <a:fillRect/>
+                    </a:stretch>
+                  </pic:blipFill>
+                  <pic:spPr>
+                    <a:xfrm>
+                      <a:off x="0" y="0"/>
+                      <a:ext cx="919749" cy="501681"/>
+                    </a:xfrm>
+                    <a:prstGeom prst="rect">
+                      <a:avLst/>
+                    </a:prstGeom>
+                  </pic:spPr>
+                </pic:pic>
+              </a:graphicData>
+            </a:graphic>
+          </wp:inline>
+        </w:drawing>
+      </w:r>
+    </w:p>
+    <w:p>
+      <w:pPr>
+        <w:jc w:val="center"/>
+        <w:rPr>
+          <w:rFonts w:asciiTheme="minorHAnsi" w:hAnsiTheme="minorHAnsi" w:cstheme="minorHAnsi"/>
+          <w:i/>
+        </w:rPr>
+      </w:pPr>
+      <w:r>
+        <w:rPr>
+          <w:rFonts w:asciiTheme="minorHAnsi" w:hAnsiTheme="minorHAnsi" w:cstheme="minorHAnsi"/>
+          <w:i/>
+        </w:rPr>
+        <w:t>Matthijs Kusters</w:t>
+      </w:r>
+      <w:r>
+        <w:rPr>
+          <w:rFonts w:asciiTheme="minorHAnsi" w:hAnsiTheme="minorHAnsi" w:cstheme="minorHAnsi"/>
+          <w:i/>
+        </w:rPr>
+        <w:t xml:space="preserve"> </w:t>
+      </w:r>
+      <w:r>
+        <w:rPr>
+          <w:rFonts w:asciiTheme="minorHAnsi" w:hAnsiTheme="minorHAnsi" w:cstheme="minorHAnsi"/>
+          <w:i/>
+          <w:noProof/>
+        </w:rPr>
+        <w:drawing>
+          <wp:inline distT="0" distB="0" distL="0" distR="0" wp14:anchorId="63DA0498" wp14:editId="75CA075C">
+            <wp:extent cx="516576" cy="468278"/>
+            <wp:effectExtent l="0" t="0" r="0" b="8255"/>
+            <wp:docPr id="4" name="Picture 4" descr="A graffiti covered wall&#10;&#10;Description automatically generated"/>
+            <wp:cNvGraphicFramePr>
+              <a:graphicFrameLocks xmlns:a="http://schemas.openxmlformats.org/drawingml/2006/main" noChangeAspect="1"/>
+            </wp:cNvGraphicFramePr>
+            <a:graphic xmlns:a="http://schemas.openxmlformats.org/drawingml/2006/main">
+              <a:graphicData uri="http://schemas.openxmlformats.org/drawingml/2006/picture">
+                <pic:pic xmlns:pic="http://schemas.openxmlformats.org/drawingml/2006/picture">
+                  <pic:nvPicPr>
+                    <pic:cNvPr id="4" name="WhatsApp Image 2020-04-02 at 11.25.25 AM.jpeg"/>
+                    <pic:cNvPicPr/>
+                  </pic:nvPicPr>
+                  <pic:blipFill>
+                    <a:blip r:embed="rId12"/>
+                    <a:stretch>
+                      <a:fillRect/>
+                    </a:stretch>
+                  </pic:blipFill>
+                  <pic:spPr>
+                    <a:xfrm>
+                      <a:off x="0" y="0"/>
+                      <a:ext cx="536429" cy="486275"/>
+                    </a:xfrm>
+                    <a:prstGeom prst="rect">
+                      <a:avLst/>
+                    </a:prstGeom>
+                  </pic:spPr>
+                </pic:pic>
+              </a:graphicData>
+            </a:graphic>
+          </wp:inline>
+        </w:drawing>
+      </w:r>
+      <w:bookmarkStart w:id="0" w:name="_GoBack"/>
+      <w:bookmarkEnd w:id="0"/>
+    </w:p>
+    <w:p>
+      <w:pPr>
+        <w:jc w:val="center"/>
+        <w:rPr>
+          <w:rFonts w:asciiTheme="minorHAnsi" w:hAnsiTheme="minorHAnsi" w:cstheme="minorHAnsi"/>
+          <w:i/>
+        </w:rPr>
+      </w:pPr>
+      <w:proofErr w:type="spellStart"/>
+      <w:r>
+        <w:rPr>
+          <w:rFonts w:asciiTheme="minorHAnsi" w:hAnsiTheme="minorHAnsi" w:cstheme="minorHAnsi"/>
+          <w:i/>
+        </w:rPr>
+        <w:t>Hoaran</w:t>
+      </w:r>
+      <w:proofErr w:type="spellEnd"/>
+      <w:r>
+        <w:rPr>
+          <w:rFonts w:asciiTheme="minorHAnsi" w:hAnsiTheme="minorHAnsi" w:cstheme="minorHAnsi"/>
+          <w:i/>
+        </w:rPr>
+        <w:t xml:space="preserve"> Luan</w:t>
+      </w:r>
+    </w:p>
+    <w:p>
+      <w:pPr>
+        <w:jc w:val="center"/>
+        <w:rPr>
+          <w:rFonts w:asciiTheme="minorHAnsi" w:hAnsiTheme="minorHAnsi" w:cstheme="minorHAnsi"/>
+          <w:i/>
+        </w:rPr>
+      </w:pPr>
+    </w:p>
+    <w:p>
+      <w:pPr>
+        <w:jc w:val="center"/>
+        <w:rPr>
+          <w:rFonts w:asciiTheme="minorHAnsi" w:hAnsiTheme="minorHAnsi" w:cstheme="minorHAnsi"/>
+          <w:i/>
+        </w:rPr>
+      </w:pPr>
     </w:p>
     <w:tbl>
       <w:tblPr>
@@ -673,6 +968,7 @@
               <w:rPr>
                 <w:rFonts w:asciiTheme="minorHAnsi" w:hAnsiTheme="minorHAnsi" w:cstheme="minorHAnsi"/>
               </w:rPr>
+              <w:lastRenderedPageBreak/>
               <w:t xml:space="preserve">2. </w:t>
             </w:r>
             <w:r>
@@ -855,7 +1151,6 @@
               <w:rPr>
                 <w:rFonts w:asciiTheme="minorHAnsi" w:hAnsiTheme="minorHAnsi" w:cstheme="minorHAnsi"/>
               </w:rPr>
-              <w:lastRenderedPageBreak/>
               <w:t xml:space="preserve"> </w:t>
             </w:r>
           </w:p>
@@ -1199,6 +1494,7 @@
               <w:rPr>
                 <w:rFonts w:asciiTheme="minorHAnsi" w:hAnsiTheme="minorHAnsi" w:cstheme="minorHAnsi"/>
               </w:rPr>
+              <w:lastRenderedPageBreak/>
               <w:t>5. What competencies does the team need to accomplish its goals?</w:t>
             </w:r>
           </w:p>
@@ -1663,7 +1959,6 @@
               <w:rPr>
                 <w:rFonts w:asciiTheme="minorHAnsi" w:hAnsiTheme="minorHAnsi" w:cstheme="minorHAnsi"/>
               </w:rPr>
-              <w:lastRenderedPageBreak/>
               <w:t>7</w:t>
             </w:r>
             <w:r>
@@ -1678,8 +1973,6 @@
               </w:rPr>
               <w:t>Who takes which role?</w:t>
             </w:r>
-            <w:bookmarkStart w:id="0" w:name="_GoBack"/>
-            <w:bookmarkEnd w:id="0"/>
           </w:p>
           <w:tbl>
             <w:tblPr>
@@ -2117,6 +2410,7 @@
               <w:rPr>
                 <w:rFonts w:asciiTheme="minorHAnsi" w:hAnsiTheme="minorHAnsi" w:cstheme="minorHAnsi"/>
               </w:rPr>
+              <w:lastRenderedPageBreak/>
               <w:t>9. What</w:t>
             </w:r>
             <w:r>
@@ -2237,21 +2531,7 @@
               <w:rPr>
                 <w:rFonts w:asciiTheme="minorHAnsi" w:hAnsiTheme="minorHAnsi" w:cstheme="minorHAnsi"/>
               </w:rPr>
-              <w:t xml:space="preserve"> </w:t>
-            </w:r>
-            <w:proofErr w:type="spellStart"/>
-            <w:r>
-              <w:rPr>
-                <w:rFonts w:asciiTheme="minorHAnsi" w:hAnsiTheme="minorHAnsi" w:cstheme="minorHAnsi"/>
-              </w:rPr>
-              <w:t>our</w:t>
-            </w:r>
-            <w:proofErr w:type="spellEnd"/>
-            <w:r>
-              <w:rPr>
-                <w:rFonts w:asciiTheme="minorHAnsi" w:hAnsiTheme="minorHAnsi" w:cstheme="minorHAnsi"/>
-              </w:rPr>
-              <w:t xml:space="preserve"> tutor</w:t>
+              <w:t xml:space="preserve"> our tutor</w:t>
             </w:r>
             <w:r>
               <w:rPr>
@@ -2407,7 +2687,6 @@
               <w:rPr>
                 <w:rFonts w:asciiTheme="minorHAnsi" w:hAnsiTheme="minorHAnsi" w:cstheme="minorHAnsi"/>
               </w:rPr>
-              <w:lastRenderedPageBreak/>
               <w:t xml:space="preserve">We’ll talk to the person who isn’t participation properly and ask why that’s happening. If </w:t>
             </w:r>
             <w:proofErr w:type="gramStart"/>
@@ -2471,7 +2750,6 @@
               <w:rPr>
                 <w:rFonts w:asciiTheme="minorHAnsi" w:hAnsiTheme="minorHAnsi" w:cstheme="minorHAnsi"/>
               </w:rPr>
-              <w:lastRenderedPageBreak/>
               <w:t>13. How does the team deal with possible internal conflict?</w:t>
             </w:r>
           </w:p>
@@ -2602,19 +2880,7 @@
               <w:rPr>
                 <w:rFonts w:asciiTheme="minorHAnsi" w:hAnsiTheme="minorHAnsi" w:cstheme="minorHAnsi"/>
               </w:rPr>
-              <w:t>O</w:t>
-            </w:r>
-            <w:r>
-              <w:rPr>
-                <w:rFonts w:asciiTheme="minorHAnsi" w:hAnsiTheme="minorHAnsi" w:cstheme="minorHAnsi"/>
-              </w:rPr>
-              <w:t>ur tutor</w:t>
-            </w:r>
-            <w:r>
-              <w:rPr>
-                <w:rFonts w:asciiTheme="minorHAnsi" w:hAnsiTheme="minorHAnsi" w:cstheme="minorHAnsi"/>
-              </w:rPr>
-              <w:t xml:space="preserve"> </w:t>
+              <w:t xml:space="preserve">Our tutor </w:t>
             </w:r>
             <w:r>
               <w:rPr>
@@ -3074,7 +3340,6 @@
               <w:rPr>
                 <w:rFonts w:asciiTheme="minorHAnsi" w:hAnsiTheme="minorHAnsi" w:cstheme="minorHAnsi"/>
               </w:rPr>
-              <w:lastRenderedPageBreak/>
               <w:t>20</w:t>
             </w:r>
             <w:r>
@@ -3281,6 +3546,7 @@
               <w:rPr>
                 <w:rFonts w:asciiTheme="minorHAnsi" w:hAnsiTheme="minorHAnsi" w:cstheme="minorHAnsi"/>
               </w:rPr>
+              <w:lastRenderedPageBreak/>
               <w:t>We have mandatory meetings.</w:t>
             </w:r>
           </w:p>
@@ -3313,6 +3579,7 @@
               <w:rPr>
                 <w:rFonts w:asciiTheme="minorHAnsi" w:hAnsiTheme="minorHAnsi" w:cstheme="minorHAnsi"/>
               </w:rPr>
+              <w:lastRenderedPageBreak/>
               <w:t>22. Other aspects that need to be mentioned here?</w:t>
             </w:r>
           </w:p>
@@ -3334,8 +3601,8 @@
     </w:tbl>
     <w:p/>
     <w:sectPr>
-      <w:footerReference w:type="even" r:id="rId9"/>
-      <w:footerReference w:type="default" r:id="rId10"/>
+      <w:footerReference w:type="even" r:id="rId13"/>
+      <w:footerReference w:type="default" r:id="rId14"/>
       <w:pgSz w:w="11907" w:h="16839" w:code="9"/>
       <w:pgMar w:top="1440" w:right="1440" w:bottom="1440" w:left="1440" w:header="720" w:footer="720" w:gutter="0"/>
       <w:cols w:space="720"/>

</xml_diff>

<commit_message>
Reformated planning and updated Who did what phase 1
</commit_message>
<xml_diff>
--- a/Team Charter Group 4.docx
+++ b/Team Charter Group 4.docx
@@ -43,6 +43,13 @@
           <w:color w:val="365F91" w:themeColor="accent1" w:themeShade="BF"/>
         </w:rPr>
         <w:t>Project 2</w:t>
+      </w:r>
+      <w:r>
+        <w:rPr>
+          <w:b w:val="0"/>
+          <w:color w:val="365F91" w:themeColor="accent1" w:themeShade="BF"/>
+        </w:rPr>
+        <w:t xml:space="preserve"> Group 4</w:t>
       </w:r>
     </w:p>
     <w:p>
@@ -399,6 +406,8 @@
           <w:i/>
         </w:rPr>
       </w:pPr>
+      <w:bookmarkStart w:id="0" w:name="_GoBack"/>
+      <w:bookmarkEnd w:id="0"/>
     </w:p>
     <w:p>
       <w:pPr>
@@ -457,6 +466,13 @@
           </wp:inline>
         </w:drawing>
       </w:r>
+      <w:r>
+        <w:rPr>
+          <w:rFonts w:asciiTheme="minorHAnsi" w:hAnsiTheme="minorHAnsi" w:cstheme="minorHAnsi"/>
+          <w:i/>
+        </w:rPr>
+        <w:t xml:space="preserve"> i6208051</w:t>
+      </w:r>
     </w:p>
     <w:p>
       <w:pPr>
@@ -531,6 +547,20 @@
           </wp:inline>
         </w:drawing>
       </w:r>
+      <w:r>
+        <w:rPr>
+          <w:rFonts w:asciiTheme="minorHAnsi" w:hAnsiTheme="minorHAnsi" w:cstheme="minorHAnsi"/>
+          <w:i/>
+        </w:rPr>
+        <w:t xml:space="preserve"> i</w:t>
+      </w:r>
+      <w:r>
+        <w:rPr>
+          <w:rFonts w:asciiTheme="minorHAnsi" w:hAnsiTheme="minorHAnsi" w:cstheme="minorHAnsi"/>
+          <w:i/>
+        </w:rPr>
+        <w:t>6211359</w:t>
+      </w:r>
     </w:p>
     <w:p>
       <w:pPr>
@@ -556,6 +586,55 @@
         <w:t>Poliakov</w:t>
       </w:r>
       <w:proofErr w:type="spellEnd"/>
+      <w:r>
+        <w:rPr>
+          <w:rFonts w:asciiTheme="minorHAnsi" w:hAnsiTheme="minorHAnsi" w:cstheme="minorHAnsi"/>
+          <w:i/>
+        </w:rPr>
+        <w:t xml:space="preserve"> </w:t>
+      </w:r>
+      <w:r>
+        <w:rPr>
+          <w:rFonts w:asciiTheme="minorHAnsi" w:hAnsiTheme="minorHAnsi" w:cstheme="minorHAnsi"/>
+          <w:i/>
+          <w:noProof/>
+        </w:rPr>
+        <w:drawing>
+          <wp:inline distT="0" distB="0" distL="0" distR="0" wp14:anchorId="50E30F90" wp14:editId="68149180">
+            <wp:extent cx="1134094" cy="443361"/>
+            <wp:effectExtent l="0" t="0" r="9525" b="0"/>
+            <wp:docPr id="5" name="Picture 5" descr="A picture containing screen, game&#10;&#10;Description automatically generated"/>
+            <wp:cNvGraphicFramePr>
+              <a:graphicFrameLocks xmlns:a="http://schemas.openxmlformats.org/drawingml/2006/main" noChangeAspect="1"/>
+            </wp:cNvGraphicFramePr>
+            <a:graphic xmlns:a="http://schemas.openxmlformats.org/drawingml/2006/main">
+              <a:graphicData uri="http://schemas.openxmlformats.org/drawingml/2006/picture">
+                <pic:pic xmlns:pic="http://schemas.openxmlformats.org/drawingml/2006/picture">
+                  <pic:nvPicPr>
+                    <pic:cNvPr id="5" name="WhatsApp Image 2020-04-02 at 6.09.29 PM.jpeg"/>
+                    <pic:cNvPicPr/>
+                  </pic:nvPicPr>
+                  <pic:blipFill>
+                    <a:blip r:embed="rId11"/>
+                    <a:stretch>
+                      <a:fillRect/>
+                    </a:stretch>
+                  </pic:blipFill>
+                  <pic:spPr>
+                    <a:xfrm>
+                      <a:off x="0" y="0"/>
+                      <a:ext cx="1163244" cy="454757"/>
+                    </a:xfrm>
+                    <a:prstGeom prst="rect">
+                      <a:avLst/>
+                    </a:prstGeom>
+                  </pic:spPr>
+                </pic:pic>
+              </a:graphicData>
+            </a:graphic>
+          </wp:inline>
+        </w:drawing>
+      </w:r>
     </w:p>
     <w:p>
       <w:pPr>
@@ -601,7 +680,7 @@
                     <pic:cNvPicPr/>
                   </pic:nvPicPr>
                   <pic:blipFill>
-                    <a:blip r:embed="rId11"/>
+                    <a:blip r:embed="rId12"/>
                     <a:stretch>
                       <a:fillRect/>
                     </a:stretch>
@@ -621,6 +700,20 @@
           </wp:inline>
         </w:drawing>
       </w:r>
+      <w:r>
+        <w:rPr>
+          <w:rFonts w:asciiTheme="minorHAnsi" w:hAnsiTheme="minorHAnsi" w:cstheme="minorHAnsi"/>
+          <w:i/>
+        </w:rPr>
+        <w:t xml:space="preserve"> </w:t>
+      </w:r>
+      <w:r>
+        <w:rPr>
+          <w:rFonts w:asciiTheme="minorHAnsi" w:hAnsiTheme="minorHAnsi" w:cstheme="minorHAnsi"/>
+          <w:i/>
+        </w:rPr>
+        <w:t>i6211969</w:t>
+      </w:r>
     </w:p>
     <w:p>
       <w:pPr>
@@ -666,7 +759,7 @@
                     <pic:cNvPicPr/>
                   </pic:nvPicPr>
                   <pic:blipFill>
-                    <a:blip r:embed="rId12"/>
+                    <a:blip r:embed="rId13"/>
                     <a:stretch>
                       <a:fillRect/>
                     </a:stretch>
@@ -686,8 +779,20 @@
           </wp:inline>
         </w:drawing>
       </w:r>
-      <w:bookmarkStart w:id="0" w:name="_GoBack"/>
-      <w:bookmarkEnd w:id="0"/>
+      <w:r>
+        <w:rPr>
+          <w:rFonts w:asciiTheme="minorHAnsi" w:hAnsiTheme="minorHAnsi" w:cstheme="minorHAnsi"/>
+          <w:i/>
+        </w:rPr>
+        <w:t xml:space="preserve"> i</w:t>
+      </w:r>
+      <w:r>
+        <w:rPr>
+          <w:rFonts w:asciiTheme="minorHAnsi" w:hAnsiTheme="minorHAnsi" w:cstheme="minorHAnsi"/>
+          <w:i/>
+        </w:rPr>
+        <w:t>6214101</w:t>
+      </w:r>
     </w:p>
     <w:p>
       <w:pPr>
@@ -713,15 +818,6 @@
         </w:rPr>
         <w:t xml:space="preserve"> Luan</w:t>
       </w:r>
-    </w:p>
-    <w:p>
-      <w:pPr>
-        <w:jc w:val="center"/>
-        <w:rPr>
-          <w:rFonts w:asciiTheme="minorHAnsi" w:hAnsiTheme="minorHAnsi" w:cstheme="minorHAnsi"/>
-          <w:i/>
-        </w:rPr>
-      </w:pPr>
     </w:p>
     <w:p>
       <w:pPr>
@@ -3601,8 +3697,8 @@
     </w:tbl>
     <w:p/>
     <w:sectPr>
-      <w:footerReference w:type="even" r:id="rId13"/>
-      <w:footerReference w:type="default" r:id="rId14"/>
+      <w:footerReference w:type="even" r:id="rId14"/>
+      <w:footerReference w:type="default" r:id="rId15"/>
       <w:pgSz w:w="11907" w:h="16839" w:code="9"/>
       <w:pgMar w:top="1440" w:right="1440" w:bottom="1440" w:left="1440" w:header="720" w:footer="720" w:gutter="0"/>
       <w:cols w:space="720"/>

</xml_diff>

<commit_message>
Working on scaling, terrain height seems to be fixed, but the normals seem to have problems
</commit_message>
<xml_diff>
--- a/Team Charter Group 4.docx
+++ b/Team Charter Group 4.docx
@@ -348,21 +348,7 @@
         <w:rPr>
           <w:rFonts w:asciiTheme="minorHAnsi" w:hAnsiTheme="minorHAnsi" w:cstheme="minorHAnsi"/>
         </w:rPr>
-        <w:t xml:space="preserve"> and to Education development officer Desiree </w:t>
-      </w:r>
-      <w:proofErr w:type="spellStart"/>
-      <w:r>
-        <w:rPr>
-          <w:rFonts w:asciiTheme="minorHAnsi" w:hAnsiTheme="minorHAnsi" w:cstheme="minorHAnsi"/>
-        </w:rPr>
-        <w:t>Parren</w:t>
-      </w:r>
-      <w:proofErr w:type="spellEnd"/>
-      <w:r>
-        <w:rPr>
-          <w:rFonts w:asciiTheme="minorHAnsi" w:hAnsiTheme="minorHAnsi" w:cstheme="minorHAnsi"/>
-        </w:rPr>
-        <w:t xml:space="preserve"> </w:t>
+        <w:t xml:space="preserve"> and to Education development officer Desiree Parren </w:t>
       </w:r>
       <w:hyperlink r:id="rId8" w:history="1">
         <w:r>
@@ -406,8 +392,6 @@
           <w:i/>
         </w:rPr>
       </w:pPr>
-      <w:bookmarkStart w:id="0" w:name="_GoBack"/>
-      <w:bookmarkEnd w:id="0"/>
     </w:p>
     <w:p>
       <w:pPr>
@@ -471,7 +455,16 @@
           <w:rFonts w:asciiTheme="minorHAnsi" w:hAnsiTheme="minorHAnsi" w:cstheme="minorHAnsi"/>
           <w:i/>
         </w:rPr>
-        <w:t xml:space="preserve"> i6208051</w:t>
+        <w:t xml:space="preserve"> </w:t>
+      </w:r>
+      <w:bookmarkStart w:id="0" w:name="_GoBack"/>
+      <w:bookmarkEnd w:id="0"/>
+      <w:r>
+        <w:rPr>
+          <w:rFonts w:asciiTheme="minorHAnsi" w:hAnsiTheme="minorHAnsi" w:cstheme="minorHAnsi"/>
+          <w:i/>
+        </w:rPr>
+        <w:t>6208051</w:t>
       </w:r>
     </w:p>
     <w:p>
@@ -487,17 +480,8 @@
           <w:rFonts w:asciiTheme="minorHAnsi" w:hAnsiTheme="minorHAnsi" w:cstheme="minorHAnsi"/>
           <w:i/>
         </w:rPr>
-        <w:t xml:space="preserve">Aaron </w:t>
-      </w:r>
-      <w:proofErr w:type="spellStart"/>
-      <w:r>
-        <w:rPr>
-          <w:rFonts w:asciiTheme="minorHAnsi" w:hAnsiTheme="minorHAnsi" w:cstheme="minorHAnsi"/>
-          <w:i/>
-        </w:rPr>
-        <w:t>Schapira</w:t>
-      </w:r>
-      <w:proofErr w:type="spellEnd"/>
+        <w:t>Aaron Schapira</w:t>
+      </w:r>
       <w:r>
         <w:rPr>
           <w:rFonts w:asciiTheme="minorHAnsi" w:hAnsiTheme="minorHAnsi" w:cstheme="minorHAnsi"/>
@@ -552,7 +536,7 @@
           <w:rFonts w:asciiTheme="minorHAnsi" w:hAnsiTheme="minorHAnsi" w:cstheme="minorHAnsi"/>
           <w:i/>
         </w:rPr>
-        <w:t xml:space="preserve"> i</w:t>
+        <w:t xml:space="preserve"> </w:t>
       </w:r>
       <w:r>
         <w:rPr>
@@ -575,17 +559,8 @@
           <w:rFonts w:asciiTheme="minorHAnsi" w:hAnsiTheme="minorHAnsi" w:cstheme="minorHAnsi"/>
           <w:i/>
         </w:rPr>
-        <w:t xml:space="preserve">Ivan </w:t>
-      </w:r>
-      <w:proofErr w:type="spellStart"/>
-      <w:r>
-        <w:rPr>
-          <w:rFonts w:asciiTheme="minorHAnsi" w:hAnsiTheme="minorHAnsi" w:cstheme="minorHAnsi"/>
-          <w:i/>
-        </w:rPr>
-        <w:t>Poliakov</w:t>
-      </w:r>
-      <w:proofErr w:type="spellEnd"/>
+        <w:t>Ivan Poliakov</w:t>
+      </w:r>
       <w:r>
         <w:rPr>
           <w:rFonts w:asciiTheme="minorHAnsi" w:hAnsiTheme="minorHAnsi" w:cstheme="minorHAnsi"/>
@@ -635,6 +610,20 @@
           </wp:inline>
         </w:drawing>
       </w:r>
+      <w:r>
+        <w:rPr>
+          <w:rFonts w:asciiTheme="minorHAnsi" w:hAnsiTheme="minorHAnsi" w:cstheme="minorHAnsi"/>
+          <w:i/>
+        </w:rPr>
+        <w:t xml:space="preserve"> </w:t>
+      </w:r>
+      <w:r>
+        <w:rPr>
+          <w:rFonts w:asciiTheme="minorHAnsi" w:hAnsiTheme="minorHAnsi" w:cstheme="minorHAnsi"/>
+          <w:i/>
+        </w:rPr>
+        <w:t>6211798</w:t>
+      </w:r>
     </w:p>
     <w:p>
       <w:pPr>
@@ -712,7 +701,7 @@
           <w:rFonts w:asciiTheme="minorHAnsi" w:hAnsiTheme="minorHAnsi" w:cstheme="minorHAnsi"/>
           <w:i/>
         </w:rPr>
-        <w:t>i6211969</w:t>
+        <w:t>6211969</w:t>
       </w:r>
     </w:p>
     <w:p>
@@ -784,7 +773,7 @@
           <w:rFonts w:asciiTheme="minorHAnsi" w:hAnsiTheme="minorHAnsi" w:cstheme="minorHAnsi"/>
           <w:i/>
         </w:rPr>
-        <w:t xml:space="preserve"> i</w:t>
+        <w:t xml:space="preserve"> </w:t>
       </w:r>
       <w:r>
         <w:rPr>
@@ -802,21 +791,26 @@
           <w:i/>
         </w:rPr>
       </w:pPr>
-      <w:proofErr w:type="spellStart"/>
       <w:r>
         <w:rPr>
           <w:rFonts w:asciiTheme="minorHAnsi" w:hAnsiTheme="minorHAnsi" w:cstheme="minorHAnsi"/>
           <w:i/>
         </w:rPr>
-        <w:t>Hoaran</w:t>
-      </w:r>
-      <w:proofErr w:type="spellEnd"/>
+        <w:t>Hoaran Luan</w:t>
+      </w:r>
       <w:r>
         <w:rPr>
           <w:rFonts w:asciiTheme="minorHAnsi" w:hAnsiTheme="minorHAnsi" w:cstheme="minorHAnsi"/>
           <w:i/>
         </w:rPr>
-        <w:t xml:space="preserve"> Luan</w:t>
+        <w:t xml:space="preserve">  </w:t>
+      </w:r>
+      <w:r>
+        <w:rPr>
+          <w:rFonts w:asciiTheme="minorHAnsi" w:hAnsiTheme="minorHAnsi" w:cstheme="minorHAnsi"/>
+          <w:i/>
+        </w:rPr>
+        <w:t>6211902</w:t>
       </w:r>
     </w:p>
     <w:p>
@@ -1088,27 +1082,13 @@
               <w:rPr>
                 <w:rFonts w:asciiTheme="minorHAnsi" w:hAnsiTheme="minorHAnsi" w:cstheme="minorHAnsi"/>
               </w:rPr>
-              <w:t xml:space="preserve">(e.g. respect: meaning that everyone listens with full attention to the person </w:t>
-            </w:r>
-            <w:proofErr w:type="gramStart"/>
-            <w:r>
-              <w:rPr>
-                <w:rFonts w:asciiTheme="minorHAnsi" w:hAnsiTheme="minorHAnsi" w:cstheme="minorHAnsi"/>
-              </w:rPr>
-              <w:t xml:space="preserve">speaking </w:t>
-            </w:r>
-            <w:r>
-              <w:rPr>
-                <w:rFonts w:asciiTheme="minorHAnsi" w:hAnsiTheme="minorHAnsi" w:cstheme="minorHAnsi"/>
-              </w:rPr>
-              <w:t>;</w:t>
-            </w:r>
-            <w:proofErr w:type="gramEnd"/>
-            <w:r>
-              <w:rPr>
-                <w:rFonts w:asciiTheme="minorHAnsi" w:hAnsiTheme="minorHAnsi" w:cstheme="minorHAnsi"/>
-              </w:rPr>
-              <w:t xml:space="preserve"> no phones…. Etc)</w:t>
+              <w:t xml:space="preserve">(e.g. respect: meaning that everyone listens with full attention to the person speaking </w:t>
+            </w:r>
+            <w:r>
+              <w:rPr>
+                <w:rFonts w:asciiTheme="minorHAnsi" w:hAnsiTheme="minorHAnsi" w:cstheme="minorHAnsi"/>
+              </w:rPr>
+              <w:t>; no phones…. Etc)</w:t>
             </w:r>
           </w:p>
           <w:p>
@@ -1391,21 +1371,7 @@
               <w:rPr>
                 <w:rFonts w:asciiTheme="minorHAnsi" w:hAnsiTheme="minorHAnsi" w:cstheme="minorHAnsi"/>
               </w:rPr>
-              <w:t xml:space="preserve">By making a good division of the work so that people can learn new things without getting overwhelmed and supporting each other both by </w:t>
-            </w:r>
-            <w:proofErr w:type="gramStart"/>
-            <w:r>
-              <w:rPr>
-                <w:rFonts w:asciiTheme="minorHAnsi" w:hAnsiTheme="minorHAnsi" w:cstheme="minorHAnsi"/>
-              </w:rPr>
-              <w:t>helping out</w:t>
-            </w:r>
-            <w:proofErr w:type="gramEnd"/>
-            <w:r>
-              <w:rPr>
-                <w:rFonts w:asciiTheme="minorHAnsi" w:hAnsiTheme="minorHAnsi" w:cstheme="minorHAnsi"/>
-              </w:rPr>
-              <w:t xml:space="preserve"> when someone is stuck and by writing code in a way that others can understand and build upon.</w:t>
+              <w:t>By making a good division of the work so that people can learn new things without getting overwhelmed and supporting each other both by helping out when someone is stuck and by writing code in a way that others can understand and build upon.</w:t>
             </w:r>
           </w:p>
           <w:p>
@@ -1475,21 +1441,7 @@
               <w:rPr>
                 <w:rFonts w:asciiTheme="minorHAnsi" w:hAnsiTheme="minorHAnsi" w:cstheme="minorHAnsi"/>
               </w:rPr>
-              <w:t xml:space="preserve"> (</w:t>
-            </w:r>
-            <w:proofErr w:type="spellStart"/>
-            <w:r>
-              <w:rPr>
-                <w:rFonts w:asciiTheme="minorHAnsi" w:hAnsiTheme="minorHAnsi" w:cstheme="minorHAnsi"/>
-              </w:rPr>
-              <w:t>eg</w:t>
-            </w:r>
-            <w:proofErr w:type="spellEnd"/>
-            <w:r>
-              <w:rPr>
-                <w:rFonts w:asciiTheme="minorHAnsi" w:hAnsiTheme="minorHAnsi" w:cstheme="minorHAnsi"/>
-              </w:rPr>
-              <w:t xml:space="preserve"> are there other things besides performance &amp; effectiveness the team values as important success </w:t>
+              <w:t xml:space="preserve"> (eg are there other things besides performance &amp; effectiveness the team values as important success </w:t>
             </w:r>
             <w:r>
               <w:rPr>
@@ -2447,21 +2399,7 @@
               <w:rPr>
                 <w:rFonts w:asciiTheme="minorHAnsi" w:hAnsiTheme="minorHAnsi" w:cstheme="minorHAnsi"/>
               </w:rPr>
-              <w:t xml:space="preserve">LaTeX knowledge is </w:t>
-            </w:r>
-            <w:proofErr w:type="gramStart"/>
-            <w:r>
-              <w:rPr>
-                <w:rFonts w:asciiTheme="minorHAnsi" w:hAnsiTheme="minorHAnsi" w:cstheme="minorHAnsi"/>
-              </w:rPr>
-              <w:t>missing</w:t>
-            </w:r>
-            <w:proofErr w:type="gramEnd"/>
-            <w:r>
-              <w:rPr>
-                <w:rFonts w:asciiTheme="minorHAnsi" w:hAnsiTheme="minorHAnsi" w:cstheme="minorHAnsi"/>
-              </w:rPr>
-              <w:t xml:space="preserve"> and this is being resolved by learning about it before the project starts.</w:t>
+              <w:t>LaTeX knowledge is missing and this is being resolved by learning about it before the project starts.</w:t>
             </w:r>
           </w:p>
           <w:p>
@@ -2607,21 +2545,7 @@
               <w:rPr>
                 <w:rFonts w:asciiTheme="minorHAnsi" w:hAnsiTheme="minorHAnsi" w:cstheme="minorHAnsi"/>
               </w:rPr>
-              <w:t xml:space="preserve">We’ll ask why the performance is poor and try to find a solution to it. If </w:t>
-            </w:r>
-            <w:proofErr w:type="gramStart"/>
-            <w:r>
-              <w:rPr>
-                <w:rFonts w:asciiTheme="minorHAnsi" w:hAnsiTheme="minorHAnsi" w:cstheme="minorHAnsi"/>
-              </w:rPr>
-              <w:t>needed</w:t>
-            </w:r>
-            <w:proofErr w:type="gramEnd"/>
-            <w:r>
-              <w:rPr>
-                <w:rFonts w:asciiTheme="minorHAnsi" w:hAnsiTheme="minorHAnsi" w:cstheme="minorHAnsi"/>
-              </w:rPr>
-              <w:t xml:space="preserve"> we’ll also contact</w:t>
+              <w:t>We’ll ask why the performance is poor and try to find a solution to it. If needed we’ll also contact</w:t>
             </w:r>
             <w:r>
               <w:rPr>
@@ -2783,21 +2707,7 @@
               <w:rPr>
                 <w:rFonts w:asciiTheme="minorHAnsi" w:hAnsiTheme="minorHAnsi" w:cstheme="minorHAnsi"/>
               </w:rPr>
-              <w:t xml:space="preserve">We’ll talk to the person who isn’t participation properly and ask why that’s happening. If </w:t>
-            </w:r>
-            <w:proofErr w:type="gramStart"/>
-            <w:r>
-              <w:rPr>
-                <w:rFonts w:asciiTheme="minorHAnsi" w:hAnsiTheme="minorHAnsi" w:cstheme="minorHAnsi"/>
-              </w:rPr>
-              <w:t>needed</w:t>
-            </w:r>
-            <w:proofErr w:type="gramEnd"/>
-            <w:r>
-              <w:rPr>
-                <w:rFonts w:asciiTheme="minorHAnsi" w:hAnsiTheme="minorHAnsi" w:cstheme="minorHAnsi"/>
-              </w:rPr>
-              <w:t xml:space="preserve"> we’ll inform </w:t>
+              <w:t xml:space="preserve">We’ll talk to the person who isn’t participation properly and ask why that’s happening. If needed we’ll inform </w:t>
             </w:r>
             <w:r>
               <w:rPr>
@@ -3209,21 +3119,7 @@
               <w:rPr>
                 <w:rFonts w:asciiTheme="minorHAnsi" w:hAnsiTheme="minorHAnsi" w:cstheme="minorHAnsi"/>
               </w:rPr>
-              <w:t xml:space="preserve">Understanding the </w:t>
-            </w:r>
-            <w:proofErr w:type="gramStart"/>
-            <w:r>
-              <w:rPr>
-                <w:rFonts w:asciiTheme="minorHAnsi" w:hAnsiTheme="minorHAnsi" w:cstheme="minorHAnsi"/>
-              </w:rPr>
-              <w:t>problem</w:t>
-            </w:r>
-            <w:proofErr w:type="gramEnd"/>
-            <w:r>
-              <w:rPr>
-                <w:rFonts w:asciiTheme="minorHAnsi" w:hAnsiTheme="minorHAnsi" w:cstheme="minorHAnsi"/>
-              </w:rPr>
-              <w:t xml:space="preserve"> they were trying the solve and which constraints applied.</w:t>
+              <w:t>Understanding the problem they were trying the solve and which constraints applied.</w:t>
             </w:r>
           </w:p>
         </w:tc>
@@ -3269,21 +3165,7 @@
               <w:rPr>
                 <w:rFonts w:asciiTheme="minorHAnsi" w:hAnsiTheme="minorHAnsi" w:cstheme="minorHAnsi"/>
               </w:rPr>
-              <w:t>How is this team going to establish an effective feedback culture? (</w:t>
-            </w:r>
-            <w:proofErr w:type="spellStart"/>
-            <w:r>
-              <w:rPr>
-                <w:rFonts w:asciiTheme="minorHAnsi" w:hAnsiTheme="minorHAnsi" w:cstheme="minorHAnsi"/>
-              </w:rPr>
-              <w:t>eg</w:t>
-            </w:r>
-            <w:proofErr w:type="spellEnd"/>
-            <w:r>
-              <w:rPr>
-                <w:rFonts w:asciiTheme="minorHAnsi" w:hAnsiTheme="minorHAnsi" w:cstheme="minorHAnsi"/>
-              </w:rPr>
-              <w:t xml:space="preserve"> think of reserving time in meetings for a feedback round)</w:t>
+              <w:t>How is this team going to establish an effective feedback culture? (eg think of reserving time in meetings for a feedback round)</w:t>
             </w:r>
           </w:p>
           <w:p>
@@ -3306,21 +3188,7 @@
               <w:rPr>
                 <w:rFonts w:asciiTheme="minorHAnsi" w:hAnsiTheme="minorHAnsi" w:cstheme="minorHAnsi"/>
               </w:rPr>
-              <w:t xml:space="preserve">We’ll talk about our work in every meeting </w:t>
-            </w:r>
-            <w:proofErr w:type="spellStart"/>
-            <w:r>
-              <w:rPr>
-                <w:rFonts w:asciiTheme="minorHAnsi" w:hAnsiTheme="minorHAnsi" w:cstheme="minorHAnsi"/>
-              </w:rPr>
-              <w:t>and than</w:t>
-            </w:r>
-            <w:proofErr w:type="spellEnd"/>
-            <w:r>
-              <w:rPr>
-                <w:rFonts w:asciiTheme="minorHAnsi" w:hAnsiTheme="minorHAnsi" w:cstheme="minorHAnsi"/>
-              </w:rPr>
-              <w:t xml:space="preserve"> everyone can give their opinion.</w:t>
+              <w:t>We’ll talk about our work in every meeting and than everyone can give their opinion.</w:t>
             </w:r>
           </w:p>
         </w:tc>
@@ -3356,29 +3224,7 @@
               <w:rPr>
                 <w:rFonts w:asciiTheme="minorHAnsi" w:hAnsiTheme="minorHAnsi" w:cstheme="minorHAnsi"/>
               </w:rPr>
-              <w:t xml:space="preserve">. How is information shared &amp; communicated in the team? (phone; </w:t>
-            </w:r>
-            <w:proofErr w:type="gramStart"/>
-            <w:r>
-              <w:rPr>
-                <w:rFonts w:asciiTheme="minorHAnsi" w:hAnsiTheme="minorHAnsi" w:cstheme="minorHAnsi"/>
-              </w:rPr>
-              <w:t xml:space="preserve">email;  </w:t>
-            </w:r>
-            <w:proofErr w:type="spellStart"/>
-            <w:r>
-              <w:rPr>
-                <w:rFonts w:asciiTheme="minorHAnsi" w:hAnsiTheme="minorHAnsi" w:cstheme="minorHAnsi"/>
-              </w:rPr>
-              <w:t>whatsapp</w:t>
-            </w:r>
-            <w:proofErr w:type="spellEnd"/>
-            <w:proofErr w:type="gramEnd"/>
-            <w:r>
-              <w:rPr>
-                <w:rFonts w:asciiTheme="minorHAnsi" w:hAnsiTheme="minorHAnsi" w:cstheme="minorHAnsi"/>
-              </w:rPr>
-              <w:t xml:space="preserve"> group; shared drives; Slack etc.)</w:t>
+              <w:t>. How is information shared &amp; communicated in the team? (phone; email;  whatsapp group; shared drives; Slack etc.)</w:t>
             </w:r>
           </w:p>
           <w:p>
@@ -3462,21 +3308,7 @@
               <w:rPr>
                 <w:rFonts w:asciiTheme="minorHAnsi" w:hAnsiTheme="minorHAnsi" w:cstheme="minorHAnsi"/>
               </w:rPr>
-              <w:t xml:space="preserve">An interesting project and good teamwork. We can’t do anything about the assignment itself and good teamwork is also heavily dependent on how much work we’ll get. If there is </w:t>
-            </w:r>
-            <w:proofErr w:type="gramStart"/>
-            <w:r>
-              <w:rPr>
-                <w:rFonts w:asciiTheme="minorHAnsi" w:hAnsiTheme="minorHAnsi" w:cstheme="minorHAnsi"/>
-              </w:rPr>
-              <w:t>time</w:t>
-            </w:r>
-            <w:proofErr w:type="gramEnd"/>
-            <w:r>
-              <w:rPr>
-                <w:rFonts w:asciiTheme="minorHAnsi" w:hAnsiTheme="minorHAnsi" w:cstheme="minorHAnsi"/>
-              </w:rPr>
-              <w:t xml:space="preserve"> we’ll support each other as much as possible.</w:t>
+              <w:t>An interesting project and good teamwork. We can’t do anything about the assignment itself and good teamwork is also heavily dependent on how much work we’ll get. If there is time we’ll support each other as much as possible.</w:t>
             </w:r>
           </w:p>
         </w:tc>

</xml_diff>

<commit_message>
First version of real time tree placing (editor)
</commit_message>
<xml_diff>
--- a/Team Charter Group 4.docx
+++ b/Team Charter Group 4.docx
@@ -348,7 +348,21 @@
         <w:rPr>
           <w:rFonts w:asciiTheme="minorHAnsi" w:hAnsiTheme="minorHAnsi" w:cstheme="minorHAnsi"/>
         </w:rPr>
-        <w:t xml:space="preserve"> and to Education development officer Desiree Parren </w:t>
+        <w:t xml:space="preserve"> and to Education development officer Desiree </w:t>
+      </w:r>
+      <w:proofErr w:type="spellStart"/>
+      <w:r>
+        <w:rPr>
+          <w:rFonts w:asciiTheme="minorHAnsi" w:hAnsiTheme="minorHAnsi" w:cstheme="minorHAnsi"/>
+        </w:rPr>
+        <w:t>Parren</w:t>
+      </w:r>
+      <w:proofErr w:type="spellEnd"/>
+      <w:r>
+        <w:rPr>
+          <w:rFonts w:asciiTheme="minorHAnsi" w:hAnsiTheme="minorHAnsi" w:cstheme="minorHAnsi"/>
+        </w:rPr>
+        <w:t xml:space="preserve"> </w:t>
       </w:r>
       <w:hyperlink r:id="rId8" w:history="1">
         <w:r>
@@ -455,16 +469,7 @@
           <w:rFonts w:asciiTheme="minorHAnsi" w:hAnsiTheme="minorHAnsi" w:cstheme="minorHAnsi"/>
           <w:i/>
         </w:rPr>
-        <w:t xml:space="preserve"> </w:t>
-      </w:r>
-      <w:bookmarkStart w:id="0" w:name="_GoBack"/>
-      <w:bookmarkEnd w:id="0"/>
-      <w:r>
-        <w:rPr>
-          <w:rFonts w:asciiTheme="minorHAnsi" w:hAnsiTheme="minorHAnsi" w:cstheme="minorHAnsi"/>
-          <w:i/>
-        </w:rPr>
-        <w:t>6208051</w:t>
+        <w:t xml:space="preserve"> 6208051</w:t>
       </w:r>
     </w:p>
     <w:p>
@@ -480,8 +485,17 @@
           <w:rFonts w:asciiTheme="minorHAnsi" w:hAnsiTheme="minorHAnsi" w:cstheme="minorHAnsi"/>
           <w:i/>
         </w:rPr>
-        <w:t>Aaron Schapira</w:t>
-      </w:r>
+        <w:t xml:space="preserve">Aaron </w:t>
+      </w:r>
+      <w:proofErr w:type="spellStart"/>
+      <w:r>
+        <w:rPr>
+          <w:rFonts w:asciiTheme="minorHAnsi" w:hAnsiTheme="minorHAnsi" w:cstheme="minorHAnsi"/>
+          <w:i/>
+        </w:rPr>
+        <w:t>Schapira</w:t>
+      </w:r>
+      <w:proofErr w:type="spellEnd"/>
       <w:r>
         <w:rPr>
           <w:rFonts w:asciiTheme="minorHAnsi" w:hAnsiTheme="minorHAnsi" w:cstheme="minorHAnsi"/>
@@ -559,8 +573,17 @@
           <w:rFonts w:asciiTheme="minorHAnsi" w:hAnsiTheme="minorHAnsi" w:cstheme="minorHAnsi"/>
           <w:i/>
         </w:rPr>
-        <w:t>Ivan Poliakov</w:t>
-      </w:r>
+        <w:t xml:space="preserve">Ivan </w:t>
+      </w:r>
+      <w:proofErr w:type="spellStart"/>
+      <w:r>
+        <w:rPr>
+          <w:rFonts w:asciiTheme="minorHAnsi" w:hAnsiTheme="minorHAnsi" w:cstheme="minorHAnsi"/>
+          <w:i/>
+        </w:rPr>
+        <w:t>Poliakov</w:t>
+      </w:r>
+      <w:proofErr w:type="spellEnd"/>
       <w:r>
         <w:rPr>
           <w:rFonts w:asciiTheme="minorHAnsi" w:hAnsiTheme="minorHAnsi" w:cstheme="minorHAnsi"/>
@@ -791,27 +814,112 @@
           <w:i/>
         </w:rPr>
       </w:pPr>
+      <w:proofErr w:type="spellStart"/>
       <w:r>
         <w:rPr>
           <w:rFonts w:asciiTheme="minorHAnsi" w:hAnsiTheme="minorHAnsi" w:cstheme="minorHAnsi"/>
           <w:i/>
         </w:rPr>
-        <w:t>Hoaran Luan</w:t>
-      </w:r>
+        <w:t>Hoaran</w:t>
+      </w:r>
+      <w:proofErr w:type="spellEnd"/>
       <w:r>
         <w:rPr>
           <w:rFonts w:asciiTheme="minorHAnsi" w:hAnsiTheme="minorHAnsi" w:cstheme="minorHAnsi"/>
           <w:i/>
         </w:rPr>
-        <w:t xml:space="preserve">  </w:t>
+        <w:t xml:space="preserve"> Luan</w:t>
       </w:r>
       <w:r>
         <w:rPr>
           <w:rFonts w:asciiTheme="minorHAnsi" w:hAnsiTheme="minorHAnsi" w:cstheme="minorHAnsi"/>
           <w:i/>
         </w:rPr>
+        <w:t xml:space="preserve"> </w:t>
+      </w:r>
+      <w:r>
+        <w:rPr>
+          <w:rFonts w:asciiTheme="minorHAnsi" w:hAnsiTheme="minorHAnsi" w:cstheme="minorHAnsi"/>
+          <w:i/>
+          <w:noProof/>
+        </w:rPr>
+        <w:drawing>
+          <wp:inline distT="0" distB="0" distL="0" distR="0" wp14:anchorId="0F9CB0D5" wp14:editId="132C7D0B">
+            <wp:extent cx="1575094" cy="338679"/>
+            <wp:effectExtent l="0" t="0" r="6350" b="4445"/>
+            <wp:docPr id="6" name="Picture 6" descr="A picture containing shirt&#10;&#10;Description automatically generated"/>
+            <wp:cNvGraphicFramePr>
+              <a:graphicFrameLocks xmlns:a="http://schemas.openxmlformats.org/drawingml/2006/main" noChangeAspect="1"/>
+            </wp:cNvGraphicFramePr>
+            <a:graphic xmlns:a="http://schemas.openxmlformats.org/drawingml/2006/main">
+              <a:graphicData uri="http://schemas.openxmlformats.org/drawingml/2006/picture">
+                <pic:pic xmlns:pic="http://schemas.openxmlformats.org/drawingml/2006/picture">
+                  <pic:nvPicPr>
+                    <pic:cNvPr id="6" name="WhatsApp Image 2020-04-03 at 7.31.19 PM.jpeg"/>
+                    <pic:cNvPicPr/>
+                  </pic:nvPicPr>
+                  <pic:blipFill>
+                    <a:blip r:embed="rId14"/>
+                    <a:stretch>
+                      <a:fillRect/>
+                    </a:stretch>
+                  </pic:blipFill>
+                  <pic:spPr>
+                    <a:xfrm>
+                      <a:off x="0" y="0"/>
+                      <a:ext cx="1692299" cy="363881"/>
+                    </a:xfrm>
+                    <a:prstGeom prst="rect">
+                      <a:avLst/>
+                    </a:prstGeom>
+                  </pic:spPr>
+                </pic:pic>
+              </a:graphicData>
+            </a:graphic>
+          </wp:inline>
+        </w:drawing>
+      </w:r>
+      <w:r>
+        <w:rPr>
+          <w:rFonts w:asciiTheme="minorHAnsi" w:hAnsiTheme="minorHAnsi" w:cstheme="minorHAnsi"/>
+          <w:i/>
+        </w:rPr>
+        <w:t xml:space="preserve"> </w:t>
+      </w:r>
+      <w:r>
+        <w:rPr>
+          <w:rFonts w:asciiTheme="minorHAnsi" w:hAnsiTheme="minorHAnsi" w:cstheme="minorHAnsi"/>
+          <w:i/>
+        </w:rPr>
         <w:t>6211902</w:t>
       </w:r>
+    </w:p>
+    <w:p>
+      <w:pPr>
+        <w:jc w:val="center"/>
+        <w:rPr>
+          <w:rFonts w:asciiTheme="minorHAnsi" w:hAnsiTheme="minorHAnsi" w:cstheme="minorHAnsi"/>
+          <w:i/>
+        </w:rPr>
+      </w:pPr>
+    </w:p>
+    <w:p>
+      <w:pPr>
+        <w:jc w:val="center"/>
+        <w:rPr>
+          <w:rFonts w:asciiTheme="minorHAnsi" w:hAnsiTheme="minorHAnsi" w:cstheme="minorHAnsi"/>
+          <w:i/>
+        </w:rPr>
+      </w:pPr>
+    </w:p>
+    <w:p>
+      <w:pPr>
+        <w:jc w:val="center"/>
+        <w:rPr>
+          <w:rFonts w:asciiTheme="minorHAnsi" w:hAnsiTheme="minorHAnsi" w:cstheme="minorHAnsi"/>
+          <w:i/>
+        </w:rPr>
+      </w:pPr>
     </w:p>
     <w:p>
       <w:pPr>
@@ -872,6 +980,7 @@
                 <w:sz w:val="28"/>
                 <w:szCs w:val="28"/>
               </w:rPr>
+              <w:lastRenderedPageBreak/>
               <w:t xml:space="preserve">Team </w:t>
             </w:r>
             <w:r>
@@ -1058,7 +1167,6 @@
               <w:rPr>
                 <w:rFonts w:asciiTheme="minorHAnsi" w:hAnsiTheme="minorHAnsi" w:cstheme="minorHAnsi"/>
               </w:rPr>
-              <w:lastRenderedPageBreak/>
               <w:t xml:space="preserve">2. </w:t>
             </w:r>
             <w:r>
@@ -1082,13 +1190,27 @@
               <w:rPr>
                 <w:rFonts w:asciiTheme="minorHAnsi" w:hAnsiTheme="minorHAnsi" w:cstheme="minorHAnsi"/>
               </w:rPr>
-              <w:t xml:space="preserve">(e.g. respect: meaning that everyone listens with full attention to the person speaking </w:t>
-            </w:r>
-            <w:r>
-              <w:rPr>
-                <w:rFonts w:asciiTheme="minorHAnsi" w:hAnsiTheme="minorHAnsi" w:cstheme="minorHAnsi"/>
-              </w:rPr>
-              <w:t>; no phones…. Etc)</w:t>
+              <w:t xml:space="preserve">(e.g. respect: meaning that everyone listens with full attention to the person </w:t>
+            </w:r>
+            <w:proofErr w:type="gramStart"/>
+            <w:r>
+              <w:rPr>
+                <w:rFonts w:asciiTheme="minorHAnsi" w:hAnsiTheme="minorHAnsi" w:cstheme="minorHAnsi"/>
+              </w:rPr>
+              <w:t xml:space="preserve">speaking </w:t>
+            </w:r>
+            <w:r>
+              <w:rPr>
+                <w:rFonts w:asciiTheme="minorHAnsi" w:hAnsiTheme="minorHAnsi" w:cstheme="minorHAnsi"/>
+              </w:rPr>
+              <w:t>;</w:t>
+            </w:r>
+            <w:proofErr w:type="gramEnd"/>
+            <w:r>
+              <w:rPr>
+                <w:rFonts w:asciiTheme="minorHAnsi" w:hAnsiTheme="minorHAnsi" w:cstheme="minorHAnsi"/>
+              </w:rPr>
+              <w:t xml:space="preserve"> no phones…. Etc)</w:t>
             </w:r>
           </w:p>
           <w:p>
@@ -1149,48 +1271,10 @@
           </w:p>
           <w:p>
             <w:pPr>
-              <w:rPr>
-                <w:rFonts w:asciiTheme="minorHAnsi" w:hAnsiTheme="minorHAnsi" w:cstheme="minorHAnsi"/>
-              </w:rPr>
-            </w:pPr>
-          </w:p>
-          <w:p>
-            <w:pPr>
-              <w:rPr>
-                <w:rFonts w:asciiTheme="minorHAnsi" w:hAnsiTheme="minorHAnsi" w:cstheme="minorHAnsi"/>
-              </w:rPr>
-            </w:pPr>
-          </w:p>
-          <w:p>
-            <w:pPr>
-              <w:rPr>
-                <w:rFonts w:asciiTheme="minorHAnsi" w:hAnsiTheme="minorHAnsi" w:cstheme="minorHAnsi"/>
-              </w:rPr>
-            </w:pPr>
-          </w:p>
-          <w:p>
-            <w:pPr>
-              <w:rPr>
-                <w:rFonts w:asciiTheme="minorHAnsi" w:hAnsiTheme="minorHAnsi" w:cstheme="minorHAnsi"/>
-              </w:rPr>
-            </w:pPr>
-          </w:p>
-          <w:p>
-            <w:pPr>
-              <w:rPr>
-                <w:rFonts w:asciiTheme="minorHAnsi" w:hAnsiTheme="minorHAnsi" w:cstheme="minorHAnsi"/>
-              </w:rPr>
-            </w:pPr>
-          </w:p>
-          <w:p>
-            <w:pPr>
-              <w:rPr>
-                <w:rFonts w:asciiTheme="minorHAnsi" w:hAnsiTheme="minorHAnsi" w:cstheme="minorHAnsi"/>
-              </w:rPr>
-            </w:pPr>
-          </w:p>
-          <w:p>
-            <w:pPr>
+              <w:autoSpaceDE w:val="0"/>
+              <w:autoSpaceDN w:val="0"/>
+              <w:adjustRightInd w:val="0"/>
+              <w:spacing w:after="0"/>
               <w:rPr>
                 <w:rFonts w:asciiTheme="minorHAnsi" w:hAnsiTheme="minorHAnsi" w:cstheme="minorHAnsi"/>
               </w:rPr>
@@ -1371,7 +1455,21 @@
               <w:rPr>
                 <w:rFonts w:asciiTheme="minorHAnsi" w:hAnsiTheme="minorHAnsi" w:cstheme="minorHAnsi"/>
               </w:rPr>
-              <w:t>By making a good division of the work so that people can learn new things without getting overwhelmed and supporting each other both by helping out when someone is stuck and by writing code in a way that others can understand and build upon.</w:t>
+              <w:t xml:space="preserve">By making a good division of the work so that people can learn new things without getting overwhelmed and supporting each other both by </w:t>
+            </w:r>
+            <w:proofErr w:type="gramStart"/>
+            <w:r>
+              <w:rPr>
+                <w:rFonts w:asciiTheme="minorHAnsi" w:hAnsiTheme="minorHAnsi" w:cstheme="minorHAnsi"/>
+              </w:rPr>
+              <w:t>helping out</w:t>
+            </w:r>
+            <w:proofErr w:type="gramEnd"/>
+            <w:r>
+              <w:rPr>
+                <w:rFonts w:asciiTheme="minorHAnsi" w:hAnsiTheme="minorHAnsi" w:cstheme="minorHAnsi"/>
+              </w:rPr>
+              <w:t xml:space="preserve"> when someone is stuck and by writing code in a way that others can understand and build upon.</w:t>
             </w:r>
           </w:p>
           <w:p>
@@ -1383,19 +1481,6 @@
               <w:autoSpaceDN w:val="0"/>
               <w:adjustRightInd w:val="0"/>
               <w:spacing w:after="0"/>
-              <w:rPr>
-                <w:rFonts w:asciiTheme="minorHAnsi" w:hAnsiTheme="minorHAnsi" w:cstheme="minorHAnsi"/>
-              </w:rPr>
-            </w:pPr>
-          </w:p>
-          <w:p>
-            <w:pPr>
-              <w:tabs>
-                <w:tab w:val="left" w:pos="1810"/>
-              </w:tabs>
-              <w:autoSpaceDE w:val="0"/>
-              <w:autoSpaceDN w:val="0"/>
-              <w:adjustRightInd w:val="0"/>
               <w:rPr>
                 <w:rFonts w:asciiTheme="minorHAnsi" w:hAnsiTheme="minorHAnsi" w:cstheme="minorHAnsi"/>
               </w:rPr>
@@ -1405,7 +1490,7 @@
       </w:tr>
       <w:tr>
         <w:trPr>
-          <w:trHeight w:val="2139"/>
+          <w:trHeight w:val="1357"/>
         </w:trPr>
         <w:tc>
           <w:tcPr>
@@ -1441,7 +1526,21 @@
               <w:rPr>
                 <w:rFonts w:asciiTheme="minorHAnsi" w:hAnsiTheme="minorHAnsi" w:cstheme="minorHAnsi"/>
               </w:rPr>
-              <w:t xml:space="preserve"> (eg are there other things besides performance &amp; effectiveness the team values as important success </w:t>
+              <w:t xml:space="preserve"> (</w:t>
+            </w:r>
+            <w:proofErr w:type="spellStart"/>
+            <w:r>
+              <w:rPr>
+                <w:rFonts w:asciiTheme="minorHAnsi" w:hAnsiTheme="minorHAnsi" w:cstheme="minorHAnsi"/>
+              </w:rPr>
+              <w:t>eg</w:t>
+            </w:r>
+            <w:proofErr w:type="spellEnd"/>
+            <w:r>
+              <w:rPr>
+                <w:rFonts w:asciiTheme="minorHAnsi" w:hAnsiTheme="minorHAnsi" w:cstheme="minorHAnsi"/>
+              </w:rPr>
+              <w:t xml:space="preserve"> are there other things besides performance &amp; effectiveness the team values as important success </w:t>
             </w:r>
             <w:r>
               <w:rPr>
@@ -1495,19 +1594,6 @@
               </w:rPr>
               <w:t xml:space="preserve"> </w:t>
             </w:r>
-          </w:p>
-          <w:p>
-            <w:pPr>
-              <w:tabs>
-                <w:tab w:val="left" w:pos="1810"/>
-              </w:tabs>
-              <w:autoSpaceDE w:val="0"/>
-              <w:autoSpaceDN w:val="0"/>
-              <w:adjustRightInd w:val="0"/>
-              <w:rPr>
-                <w:rFonts w:asciiTheme="minorHAnsi" w:hAnsiTheme="minorHAnsi" w:cstheme="minorHAnsi"/>
-              </w:rPr>
-            </w:pPr>
           </w:p>
         </w:tc>
       </w:tr>
@@ -1542,7 +1628,6 @@
               <w:rPr>
                 <w:rFonts w:asciiTheme="minorHAnsi" w:hAnsiTheme="minorHAnsi" w:cstheme="minorHAnsi"/>
               </w:rPr>
-              <w:lastRenderedPageBreak/>
               <w:t>5. What competencies does the team need to accomplish its goals?</w:t>
             </w:r>
           </w:p>
@@ -1564,6 +1649,84 @@
               </w:rPr>
               <w:t>We need to be driven and well organized.</w:t>
             </w:r>
+          </w:p>
+          <w:p>
+            <w:pPr>
+              <w:tabs>
+                <w:tab w:val="left" w:pos="1810"/>
+              </w:tabs>
+              <w:autoSpaceDE w:val="0"/>
+              <w:autoSpaceDN w:val="0"/>
+              <w:adjustRightInd w:val="0"/>
+              <w:rPr>
+                <w:rFonts w:asciiTheme="minorHAnsi" w:hAnsiTheme="minorHAnsi" w:cstheme="minorHAnsi"/>
+              </w:rPr>
+            </w:pPr>
+          </w:p>
+          <w:p>
+            <w:pPr>
+              <w:tabs>
+                <w:tab w:val="left" w:pos="1810"/>
+              </w:tabs>
+              <w:autoSpaceDE w:val="0"/>
+              <w:autoSpaceDN w:val="0"/>
+              <w:adjustRightInd w:val="0"/>
+              <w:rPr>
+                <w:rFonts w:asciiTheme="minorHAnsi" w:hAnsiTheme="minorHAnsi" w:cstheme="minorHAnsi"/>
+              </w:rPr>
+            </w:pPr>
+          </w:p>
+          <w:p>
+            <w:pPr>
+              <w:tabs>
+                <w:tab w:val="left" w:pos="1810"/>
+              </w:tabs>
+              <w:autoSpaceDE w:val="0"/>
+              <w:autoSpaceDN w:val="0"/>
+              <w:adjustRightInd w:val="0"/>
+              <w:rPr>
+                <w:rFonts w:asciiTheme="minorHAnsi" w:hAnsiTheme="minorHAnsi" w:cstheme="minorHAnsi"/>
+              </w:rPr>
+            </w:pPr>
+          </w:p>
+          <w:p>
+            <w:pPr>
+              <w:tabs>
+                <w:tab w:val="left" w:pos="1810"/>
+              </w:tabs>
+              <w:autoSpaceDE w:val="0"/>
+              <w:autoSpaceDN w:val="0"/>
+              <w:adjustRightInd w:val="0"/>
+              <w:rPr>
+                <w:rFonts w:asciiTheme="minorHAnsi" w:hAnsiTheme="minorHAnsi" w:cstheme="minorHAnsi"/>
+              </w:rPr>
+            </w:pPr>
+          </w:p>
+          <w:p>
+            <w:pPr>
+              <w:tabs>
+                <w:tab w:val="left" w:pos="1810"/>
+              </w:tabs>
+              <w:autoSpaceDE w:val="0"/>
+              <w:autoSpaceDN w:val="0"/>
+              <w:adjustRightInd w:val="0"/>
+              <w:rPr>
+                <w:rFonts w:asciiTheme="minorHAnsi" w:hAnsiTheme="minorHAnsi" w:cstheme="minorHAnsi"/>
+              </w:rPr>
+            </w:pPr>
+          </w:p>
+          <w:p>
+            <w:pPr>
+              <w:tabs>
+                <w:tab w:val="left" w:pos="1810"/>
+              </w:tabs>
+              <w:autoSpaceDE w:val="0"/>
+              <w:autoSpaceDN w:val="0"/>
+              <w:adjustRightInd w:val="0"/>
+              <w:rPr>
+                <w:rFonts w:asciiTheme="minorHAnsi" w:hAnsiTheme="minorHAnsi" w:cstheme="minorHAnsi"/>
+              </w:rPr>
+            </w:pPr>
           </w:p>
         </w:tc>
       </w:tr>
@@ -1593,6 +1756,7 @@
               <w:rPr>
                 <w:rFonts w:asciiTheme="minorHAnsi" w:hAnsiTheme="minorHAnsi" w:cstheme="minorHAnsi"/>
               </w:rPr>
+              <w:lastRenderedPageBreak/>
               <w:t xml:space="preserve">6. Team Roles &amp; activities:  What roles are necessary for the team to be successful? </w:t>
             </w:r>
           </w:p>
@@ -2399,7 +2563,21 @@
               <w:rPr>
                 <w:rFonts w:asciiTheme="minorHAnsi" w:hAnsiTheme="minorHAnsi" w:cstheme="minorHAnsi"/>
               </w:rPr>
-              <w:t>LaTeX knowledge is missing and this is being resolved by learning about it before the project starts.</w:t>
+              <w:t xml:space="preserve">LaTeX knowledge is </w:t>
+            </w:r>
+            <w:proofErr w:type="gramStart"/>
+            <w:r>
+              <w:rPr>
+                <w:rFonts w:asciiTheme="minorHAnsi" w:hAnsiTheme="minorHAnsi" w:cstheme="minorHAnsi"/>
+              </w:rPr>
+              <w:t>missing</w:t>
+            </w:r>
+            <w:proofErr w:type="gramEnd"/>
+            <w:r>
+              <w:rPr>
+                <w:rFonts w:asciiTheme="minorHAnsi" w:hAnsiTheme="minorHAnsi" w:cstheme="minorHAnsi"/>
+              </w:rPr>
+              <w:t xml:space="preserve"> and this is being resolved by learning about it before the project starts.</w:t>
             </w:r>
           </w:p>
           <w:p>
@@ -2444,7 +2622,6 @@
               <w:rPr>
                 <w:rFonts w:asciiTheme="minorHAnsi" w:hAnsiTheme="minorHAnsi" w:cstheme="minorHAnsi"/>
               </w:rPr>
-              <w:lastRenderedPageBreak/>
               <w:t>9. What</w:t>
             </w:r>
             <w:r>
@@ -2509,7 +2686,7 @@
       </w:tr>
       <w:tr>
         <w:trPr>
-          <w:trHeight w:val="2240"/>
+          <w:trHeight w:val="1408"/>
         </w:trPr>
         <w:tc>
           <w:tcPr>
@@ -2532,6 +2709,7 @@
               <w:rPr>
                 <w:rFonts w:asciiTheme="minorHAnsi" w:hAnsiTheme="minorHAnsi" w:cstheme="minorHAnsi"/>
               </w:rPr>
+              <w:lastRenderedPageBreak/>
               <w:t>10.  What does the team do when expected performance and contributions are not met?</w:t>
             </w:r>
           </w:p>
@@ -2545,7 +2723,21 @@
               <w:rPr>
                 <w:rFonts w:asciiTheme="minorHAnsi" w:hAnsiTheme="minorHAnsi" w:cstheme="minorHAnsi"/>
               </w:rPr>
-              <w:t>We’ll ask why the performance is poor and try to find a solution to it. If needed we’ll also contact</w:t>
+              <w:t xml:space="preserve">We’ll ask why the performance is poor and try to find a solution to it. If </w:t>
+            </w:r>
+            <w:proofErr w:type="gramStart"/>
+            <w:r>
+              <w:rPr>
+                <w:rFonts w:asciiTheme="minorHAnsi" w:hAnsiTheme="minorHAnsi" w:cstheme="minorHAnsi"/>
+              </w:rPr>
+              <w:t>needed</w:t>
+            </w:r>
+            <w:proofErr w:type="gramEnd"/>
+            <w:r>
+              <w:rPr>
+                <w:rFonts w:asciiTheme="minorHAnsi" w:hAnsiTheme="minorHAnsi" w:cstheme="minorHAnsi"/>
+              </w:rPr>
+              <w:t xml:space="preserve"> we’ll also contact</w:t>
             </w:r>
             <w:r>
               <w:rPr>
@@ -2639,17 +2831,6 @@
               </w:rPr>
             </w:pPr>
           </w:p>
-          <w:p>
-            <w:pPr>
-              <w:autoSpaceDE w:val="0"/>
-              <w:autoSpaceDN w:val="0"/>
-              <w:adjustRightInd w:val="0"/>
-              <w:spacing w:after="0"/>
-              <w:rPr>
-                <w:rFonts w:asciiTheme="minorHAnsi" w:hAnsiTheme="minorHAnsi" w:cstheme="minorHAnsi"/>
-              </w:rPr>
-            </w:pPr>
-          </w:p>
         </w:tc>
       </w:tr>
       <w:tr>
@@ -2707,7 +2888,21 @@
               <w:rPr>
                 <w:rFonts w:asciiTheme="minorHAnsi" w:hAnsiTheme="minorHAnsi" w:cstheme="minorHAnsi"/>
               </w:rPr>
-              <w:t xml:space="preserve">We’ll talk to the person who isn’t participation properly and ask why that’s happening. If needed we’ll inform </w:t>
+              <w:t xml:space="preserve">We’ll talk to the person who isn’t participation properly and ask why that’s happening. If </w:t>
+            </w:r>
+            <w:proofErr w:type="gramStart"/>
+            <w:r>
+              <w:rPr>
+                <w:rFonts w:asciiTheme="minorHAnsi" w:hAnsiTheme="minorHAnsi" w:cstheme="minorHAnsi"/>
+              </w:rPr>
+              <w:t>needed</w:t>
+            </w:r>
+            <w:proofErr w:type="gramEnd"/>
+            <w:r>
+              <w:rPr>
+                <w:rFonts w:asciiTheme="minorHAnsi" w:hAnsiTheme="minorHAnsi" w:cstheme="minorHAnsi"/>
+              </w:rPr>
+              <w:t xml:space="preserve"> we’ll inform </w:t>
             </w:r>
             <w:r>
               <w:rPr>
@@ -2715,22 +2910,12 @@
               </w:rPr>
               <w:t>our tutor.</w:t>
             </w:r>
-          </w:p>
-          <w:p>
-            <w:pPr>
-              <w:autoSpaceDE w:val="0"/>
-              <w:autoSpaceDN w:val="0"/>
-              <w:adjustRightInd w:val="0"/>
-              <w:rPr>
-                <w:rFonts w:asciiTheme="minorHAnsi" w:hAnsiTheme="minorHAnsi" w:cstheme="minorHAnsi"/>
-              </w:rPr>
-            </w:pPr>
           </w:p>
         </w:tc>
       </w:tr>
       <w:tr>
         <w:trPr>
-          <w:trHeight w:val="1693"/>
+          <w:trHeight w:val="1126"/>
         </w:trPr>
         <w:tc>
           <w:tcPr>
@@ -2785,7 +2970,7 @@
       </w:tr>
       <w:tr>
         <w:trPr>
-          <w:trHeight w:val="1310"/>
+          <w:trHeight w:val="1411"/>
         </w:trPr>
         <w:tc>
           <w:tcPr>
@@ -2829,16 +3014,6 @@
               </w:rPr>
               <w:t>We’ll drink more coffee or energy and keep working until it’s fixed or we’re out of time or a physically unable to continue. We might also ask other groups for advice.</w:t>
             </w:r>
-          </w:p>
-          <w:p>
-            <w:pPr>
-              <w:autoSpaceDE w:val="0"/>
-              <w:autoSpaceDN w:val="0"/>
-              <w:adjustRightInd w:val="0"/>
-              <w:rPr>
-                <w:rFonts w:asciiTheme="minorHAnsi" w:hAnsiTheme="minorHAnsi" w:cstheme="minorHAnsi"/>
-              </w:rPr>
-            </w:pPr>
           </w:p>
         </w:tc>
       </w:tr>
@@ -3119,8 +3294,40 @@
               <w:rPr>
                 <w:rFonts w:asciiTheme="minorHAnsi" w:hAnsiTheme="minorHAnsi" w:cstheme="minorHAnsi"/>
               </w:rPr>
-              <w:t>Understanding the problem they were trying the solve and which constraints applied.</w:t>
-            </w:r>
+              <w:t xml:space="preserve">Understanding the </w:t>
+            </w:r>
+            <w:proofErr w:type="gramStart"/>
+            <w:r>
+              <w:rPr>
+                <w:rFonts w:asciiTheme="minorHAnsi" w:hAnsiTheme="minorHAnsi" w:cstheme="minorHAnsi"/>
+              </w:rPr>
+              <w:t>pro</w:t>
+            </w:r>
+            <w:bookmarkStart w:id="0" w:name="_GoBack"/>
+            <w:bookmarkEnd w:id="0"/>
+            <w:r>
+              <w:rPr>
+                <w:rFonts w:asciiTheme="minorHAnsi" w:hAnsiTheme="minorHAnsi" w:cstheme="minorHAnsi"/>
+              </w:rPr>
+              <w:t>blem</w:t>
+            </w:r>
+            <w:proofErr w:type="gramEnd"/>
+            <w:r>
+              <w:rPr>
+                <w:rFonts w:asciiTheme="minorHAnsi" w:hAnsiTheme="minorHAnsi" w:cstheme="minorHAnsi"/>
+              </w:rPr>
+              <w:t xml:space="preserve"> they were trying the solve and which constraints applied.</w:t>
+            </w:r>
+          </w:p>
+          <w:p>
+            <w:pPr>
+              <w:autoSpaceDE w:val="0"/>
+              <w:autoSpaceDN w:val="0"/>
+              <w:adjustRightInd w:val="0"/>
+              <w:rPr>
+                <w:rFonts w:asciiTheme="minorHAnsi" w:hAnsiTheme="minorHAnsi" w:cstheme="minorHAnsi"/>
+              </w:rPr>
+            </w:pPr>
           </w:p>
         </w:tc>
       </w:tr>
@@ -3153,6 +3360,7 @@
               <w:rPr>
                 <w:rFonts w:asciiTheme="minorHAnsi" w:hAnsiTheme="minorHAnsi" w:cstheme="minorHAnsi"/>
               </w:rPr>
+              <w:lastRenderedPageBreak/>
               <w:t>18</w:t>
             </w:r>
             <w:r>
@@ -3165,11 +3373,29 @@
               <w:rPr>
                 <w:rFonts w:asciiTheme="minorHAnsi" w:hAnsiTheme="minorHAnsi" w:cstheme="minorHAnsi"/>
               </w:rPr>
-              <w:t>How is this team going to establish an effective feedback culture? (eg think of reserving time in meetings for a feedback round)</w:t>
-            </w:r>
-          </w:p>
-          <w:p>
-            <w:pPr>
+              <w:t>How is this team going to establish an effective feedback culture? (</w:t>
+            </w:r>
+            <w:proofErr w:type="spellStart"/>
+            <w:r>
+              <w:rPr>
+                <w:rFonts w:asciiTheme="minorHAnsi" w:hAnsiTheme="minorHAnsi" w:cstheme="minorHAnsi"/>
+              </w:rPr>
+              <w:t>eg</w:t>
+            </w:r>
+            <w:proofErr w:type="spellEnd"/>
+            <w:r>
+              <w:rPr>
+                <w:rFonts w:asciiTheme="minorHAnsi" w:hAnsiTheme="minorHAnsi" w:cstheme="minorHAnsi"/>
+              </w:rPr>
+              <w:t xml:space="preserve"> think of reserving time in meetings for a feedback round)</w:t>
+            </w:r>
+          </w:p>
+          <w:p>
+            <w:pPr>
+              <w:autoSpaceDE w:val="0"/>
+              <w:autoSpaceDN w:val="0"/>
+              <w:adjustRightInd w:val="0"/>
+              <w:spacing w:after="0"/>
               <w:rPr>
                 <w:rFonts w:asciiTheme="minorHAnsi" w:hAnsiTheme="minorHAnsi" w:cstheme="minorHAnsi"/>
               </w:rPr>
@@ -3188,7 +3414,19 @@
               <w:rPr>
                 <w:rFonts w:asciiTheme="minorHAnsi" w:hAnsiTheme="minorHAnsi" w:cstheme="minorHAnsi"/>
               </w:rPr>
-              <w:t>We’ll talk about our work in every meeting and than everyone can give their opinion.</w:t>
+              <w:t xml:space="preserve">We’ll talk about our work in every meeting </w:t>
+            </w:r>
+            <w:r>
+              <w:rPr>
+                <w:rFonts w:asciiTheme="minorHAnsi" w:hAnsiTheme="minorHAnsi" w:cstheme="minorHAnsi"/>
+              </w:rPr>
+              <w:t>and then</w:t>
+            </w:r>
+            <w:r>
+              <w:rPr>
+                <w:rFonts w:asciiTheme="minorHAnsi" w:hAnsiTheme="minorHAnsi" w:cstheme="minorHAnsi"/>
+              </w:rPr>
+              <w:t xml:space="preserve"> everyone can give their opinion.</w:t>
             </w:r>
           </w:p>
         </w:tc>
@@ -3224,15 +3462,30 @@
               <w:rPr>
                 <w:rFonts w:asciiTheme="minorHAnsi" w:hAnsiTheme="minorHAnsi" w:cstheme="minorHAnsi"/>
               </w:rPr>
-              <w:t>. How is information shared &amp; communicated in the team? (phone; email;  whatsapp group; shared drives; Slack etc.)</w:t>
-            </w:r>
-          </w:p>
-          <w:p>
-            <w:pPr>
-              <w:rPr>
-                <w:rFonts w:asciiTheme="minorHAnsi" w:hAnsiTheme="minorHAnsi" w:cstheme="minorHAnsi"/>
-              </w:rPr>
-            </w:pPr>
+              <w:t xml:space="preserve">. How is information shared &amp; communicated in the team? (phone; </w:t>
+            </w:r>
+            <w:proofErr w:type="gramStart"/>
+            <w:r>
+              <w:rPr>
+                <w:rFonts w:asciiTheme="minorHAnsi" w:hAnsiTheme="minorHAnsi" w:cstheme="minorHAnsi"/>
+              </w:rPr>
+              <w:t xml:space="preserve">email;  </w:t>
+            </w:r>
+            <w:proofErr w:type="spellStart"/>
+            <w:r>
+              <w:rPr>
+                <w:rFonts w:asciiTheme="minorHAnsi" w:hAnsiTheme="minorHAnsi" w:cstheme="minorHAnsi"/>
+              </w:rPr>
+              <w:t>whatsapp</w:t>
+            </w:r>
+            <w:proofErr w:type="spellEnd"/>
+            <w:proofErr w:type="gramEnd"/>
+            <w:r>
+              <w:rPr>
+                <w:rFonts w:asciiTheme="minorHAnsi" w:hAnsiTheme="minorHAnsi" w:cstheme="minorHAnsi"/>
+              </w:rPr>
+              <w:t xml:space="preserve"> group; shared drives; Slack etc.)</w:t>
+            </w:r>
           </w:p>
           <w:p>
             <w:pPr>
@@ -3246,13 +3499,6 @@
               </w:rPr>
               <w:t>Using WhatsApp and Discord</w:t>
             </w:r>
-          </w:p>
-          <w:p>
-            <w:pPr>
-              <w:rPr>
-                <w:rFonts w:asciiTheme="minorHAnsi" w:hAnsiTheme="minorHAnsi" w:cstheme="minorHAnsi"/>
-              </w:rPr>
-            </w:pPr>
           </w:p>
         </w:tc>
       </w:tr>
@@ -3293,22 +3539,37 @@
           </w:p>
           <w:p>
             <w:pPr>
-              <w:rPr>
-                <w:rFonts w:asciiTheme="minorHAnsi" w:hAnsiTheme="minorHAnsi" w:cstheme="minorHAnsi"/>
-              </w:rPr>
-            </w:pPr>
-          </w:p>
-          <w:p>
-            <w:pPr>
-              <w:rPr>
-                <w:rFonts w:asciiTheme="minorHAnsi" w:hAnsiTheme="minorHAnsi" w:cstheme="minorHAnsi"/>
-              </w:rPr>
-            </w:pPr>
-            <w:r>
-              <w:rPr>
-                <w:rFonts w:asciiTheme="minorHAnsi" w:hAnsiTheme="minorHAnsi" w:cstheme="minorHAnsi"/>
-              </w:rPr>
-              <w:t>An interesting project and good teamwork. We can’t do anything about the assignment itself and good teamwork is also heavily dependent on how much work we’ll get. If there is time we’ll support each other as much as possible.</w:t>
+              <w:spacing w:after="0"/>
+              <w:rPr>
+                <w:rFonts w:asciiTheme="minorHAnsi" w:hAnsiTheme="minorHAnsi" w:cstheme="minorHAnsi"/>
+              </w:rPr>
+            </w:pPr>
+          </w:p>
+          <w:p>
+            <w:pPr>
+              <w:rPr>
+                <w:rFonts w:asciiTheme="minorHAnsi" w:hAnsiTheme="minorHAnsi" w:cstheme="minorHAnsi"/>
+              </w:rPr>
+            </w:pPr>
+            <w:r>
+              <w:rPr>
+                <w:rFonts w:asciiTheme="minorHAnsi" w:hAnsiTheme="minorHAnsi" w:cstheme="minorHAnsi"/>
+              </w:rPr>
+              <w:t xml:space="preserve">An interesting project and good teamwork. We can’t do anything about the assignment itself and good teamwork is also heavily dependent on how much work we’ll get. If there is </w:t>
+            </w:r>
+            <w:proofErr w:type="gramStart"/>
+            <w:r>
+              <w:rPr>
+                <w:rFonts w:asciiTheme="minorHAnsi" w:hAnsiTheme="minorHAnsi" w:cstheme="minorHAnsi"/>
+              </w:rPr>
+              <w:t>time</w:t>
+            </w:r>
+            <w:proofErr w:type="gramEnd"/>
+            <w:r>
+              <w:rPr>
+                <w:rFonts w:asciiTheme="minorHAnsi" w:hAnsiTheme="minorHAnsi" w:cstheme="minorHAnsi"/>
+              </w:rPr>
+              <w:t xml:space="preserve"> we’ll support each other as much as possible.</w:t>
             </w:r>
           </w:p>
         </w:tc>
@@ -3422,15 +3683,6 @@
               </w:rPr>
             </w:pPr>
           </w:p>
-          <w:p>
-            <w:pPr>
-              <w:spacing w:after="0"/>
-              <w:jc w:val="center"/>
-              <w:rPr>
-                <w:rFonts w:asciiTheme="minorHAnsi" w:hAnsiTheme="minorHAnsi" w:cstheme="minorHAnsi"/>
-              </w:rPr>
-            </w:pPr>
-          </w:p>
         </w:tc>
       </w:tr>
       <w:tr>
@@ -3462,19 +3714,10 @@
                 <w:rFonts w:asciiTheme="minorHAnsi" w:hAnsiTheme="minorHAnsi" w:cstheme="minorHAnsi"/>
               </w:rPr>
             </w:pPr>
-          </w:p>
-          <w:p>
-            <w:pPr>
-              <w:spacing w:after="0"/>
-              <w:rPr>
-                <w:rFonts w:asciiTheme="minorHAnsi" w:hAnsiTheme="minorHAnsi" w:cstheme="minorHAnsi"/>
-              </w:rPr>
-            </w:pPr>
-            <w:r>
-              <w:rPr>
-                <w:rFonts w:asciiTheme="minorHAnsi" w:hAnsiTheme="minorHAnsi" w:cstheme="minorHAnsi"/>
-              </w:rPr>
-              <w:lastRenderedPageBreak/>
+            <w:r>
+              <w:rPr>
+                <w:rFonts w:asciiTheme="minorHAnsi" w:hAnsiTheme="minorHAnsi" w:cstheme="minorHAnsi"/>
+              </w:rPr>
               <w:t>We have mandatory meetings.</w:t>
             </w:r>
           </w:p>
@@ -3507,7 +3750,6 @@
               <w:rPr>
                 <w:rFonts w:asciiTheme="minorHAnsi" w:hAnsiTheme="minorHAnsi" w:cstheme="minorHAnsi"/>
               </w:rPr>
-              <w:lastRenderedPageBreak/>
               <w:t>22. Other aspects that need to be mentioned here?</w:t>
             </w:r>
           </w:p>
@@ -3529,8 +3771,8 @@
     </w:tbl>
     <w:p/>
     <w:sectPr>
-      <w:footerReference w:type="even" r:id="rId14"/>
-      <w:footerReference w:type="default" r:id="rId15"/>
+      <w:footerReference w:type="even" r:id="rId15"/>
+      <w:footerReference w:type="default" r:id="rId16"/>
       <w:pgSz w:w="11907" w:h="16839" w:code="9"/>
       <w:pgMar w:top="1440" w:right="1440" w:bottom="1440" w:left="1440" w:header="720" w:footer="720" w:gutter="0"/>
       <w:cols w:space="720"/>

</xml_diff>